<commit_message>
Updated LR, Added CGP Research Paper
</commit_message>
<xml_diff>
--- a/documentation/publication-requisite/literature-review/nature-inspired-cnn-topology-optimization.docx
+++ b/documentation/publication-requisite/literature-review/nature-inspired-cnn-topology-optimization.docx
@@ -70,7 +70,7 @@
           <w:lang w:val="en-GB"/>
         </w:rPr>
       </w:pPr>
-      <w:bookmarkStart w:id="0" w:name="_Toc5717664"/>
+      <w:bookmarkStart w:id="0" w:name="_Toc5720104"/>
       <w:r>
         <w:rPr>
           <w:b/>
@@ -247,7 +247,14 @@
                 <w:sz w:val="24"/>
                 <w:lang w:val="en-GB"/>
               </w:rPr>
-              <w:t>Mehwish Hameed</w:t>
+              <w:t>Mehv</w:t>
+            </w:r>
+            <w:r>
+              <w:rPr>
+                <w:sz w:val="24"/>
+                <w:lang w:val="en-GB"/>
+              </w:rPr>
+              <w:t>ish Hameed</w:t>
             </w:r>
           </w:p>
         </w:tc>
@@ -402,7 +409,7 @@
             </w:rPr>
             <w:fldChar w:fldCharType="separate"/>
           </w:r>
-          <w:hyperlink w:anchor="_Toc5717664" w:history="1">
+          <w:hyperlink w:anchor="_Toc5720104" w:history="1">
             <w:r>
               <w:rPr>
                 <w:rStyle w:val="Hyperlink"/>
@@ -431,7 +438,7 @@
                 <w:noProof/>
                 <w:webHidden/>
               </w:rPr>
-              <w:instrText xml:space="preserve"> PAGEREF _Toc5717664 \h </w:instrText>
+              <w:instrText xml:space="preserve"> PAGEREF _Toc5720104 \h </w:instrText>
             </w:r>
             <w:r>
               <w:rPr>
@@ -474,7 +481,7 @@
               <w:szCs w:val="22"/>
             </w:rPr>
           </w:pPr>
-          <w:hyperlink w:anchor="_Toc5717665" w:history="1">
+          <w:hyperlink w:anchor="_Toc5720105" w:history="1">
             <w:r>
               <w:rPr>
                 <w:rStyle w:val="Hyperlink"/>
@@ -482,7 +489,7 @@
                 <w:noProof/>
                 <w:lang w:val="en-GB"/>
               </w:rPr>
-              <w:t>Problem Statement</w:t>
+              <w:t>1. Problem Statement</w:t>
             </w:r>
             <w:r>
               <w:rPr>
@@ -503,7 +510,7 @@
                 <w:noProof/>
                 <w:webHidden/>
               </w:rPr>
-              <w:instrText xml:space="preserve"> PAGEREF _Toc5717665 \h </w:instrText>
+              <w:instrText xml:space="preserve"> PAGEREF _Toc5720105 \h </w:instrText>
             </w:r>
             <w:r>
               <w:rPr>
@@ -546,7 +553,7 @@
               <w:szCs w:val="22"/>
             </w:rPr>
           </w:pPr>
-          <w:hyperlink w:anchor="_Toc5717666" w:history="1">
+          <w:hyperlink w:anchor="_Toc5720106" w:history="1">
             <w:r>
               <w:rPr>
                 <w:rStyle w:val="Hyperlink"/>
@@ -554,7 +561,7 @@
                 <w:noProof/>
                 <w:lang w:val="en-GB"/>
               </w:rPr>
-              <w:t>Introduction</w:t>
+              <w:t>2. Introduction</w:t>
             </w:r>
             <w:r>
               <w:rPr>
@@ -575,7 +582,79 @@
                 <w:noProof/>
                 <w:webHidden/>
               </w:rPr>
-              <w:instrText xml:space="preserve"> PAGEREF _Toc5717666 \h </w:instrText>
+              <w:instrText xml:space="preserve"> PAGEREF _Toc5720106 \h </w:instrText>
+            </w:r>
+            <w:r>
+              <w:rPr>
+                <w:noProof/>
+                <w:webHidden/>
+              </w:rPr>
+            </w:r>
+            <w:r>
+              <w:rPr>
+                <w:noProof/>
+                <w:webHidden/>
+              </w:rPr>
+              <w:fldChar w:fldCharType="separate"/>
+            </w:r>
+            <w:r>
+              <w:rPr>
+                <w:noProof/>
+                <w:webHidden/>
+              </w:rPr>
+              <w:t>3</w:t>
+            </w:r>
+            <w:r>
+              <w:rPr>
+                <w:noProof/>
+                <w:webHidden/>
+              </w:rPr>
+              <w:fldChar w:fldCharType="end"/>
+            </w:r>
+          </w:hyperlink>
+        </w:p>
+        <w:p>
+          <w:pPr>
+            <w:pStyle w:val="TOC1"/>
+            <w:tabs>
+              <w:tab w:val="right" w:leader="dot" w:pos="9350"/>
+            </w:tabs>
+            <w:rPr>
+              <w:noProof/>
+              <w:sz w:val="22"/>
+              <w:szCs w:val="22"/>
+            </w:rPr>
+          </w:pPr>
+          <w:hyperlink w:anchor="_Toc5720107" w:history="1">
+            <w:r>
+              <w:rPr>
+                <w:rStyle w:val="Hyperlink"/>
+                <w:b/>
+                <w:noProof/>
+                <w:lang w:val="en-GB"/>
+              </w:rPr>
+              <w:t>3. Related Work</w:t>
+            </w:r>
+            <w:r>
+              <w:rPr>
+                <w:noProof/>
+                <w:webHidden/>
+              </w:rPr>
+              <w:tab/>
+            </w:r>
+            <w:r>
+              <w:rPr>
+                <w:noProof/>
+                <w:webHidden/>
+              </w:rPr>
+              <w:fldChar w:fldCharType="begin"/>
+            </w:r>
+            <w:r>
+              <w:rPr>
+                <w:noProof/>
+                <w:webHidden/>
+              </w:rPr>
+              <w:instrText xml:space="preserve"> PAGEREF _Toc5720107 \h </w:instrText>
             </w:r>
             <w:r>
               <w:rPr>
@@ -618,7 +697,7 @@
               <w:szCs w:val="22"/>
             </w:rPr>
           </w:pPr>
-          <w:hyperlink w:anchor="_Toc5717667" w:history="1">
+          <w:hyperlink w:anchor="_Toc5720108" w:history="1">
             <w:r>
               <w:rPr>
                 <w:rStyle w:val="Hyperlink"/>
@@ -626,7 +705,7 @@
                 <w:noProof/>
                 <w:lang w:val="en-GB"/>
               </w:rPr>
-              <w:t>Related Work</w:t>
+              <w:t>EXACT (Evolutionary Exploration of Augmenting Convolutional Topologies)</w:t>
             </w:r>
             <w:r>
               <w:rPr>
@@ -647,7 +726,7 @@
                 <w:noProof/>
                 <w:webHidden/>
               </w:rPr>
-              <w:instrText xml:space="preserve"> PAGEREF _Toc5717667 \h </w:instrText>
+              <w:instrText xml:space="preserve"> PAGEREF _Toc5720108 \h </w:instrText>
             </w:r>
             <w:r>
               <w:rPr>
@@ -680,7 +759,7 @@
         </w:p>
         <w:p>
           <w:pPr>
-            <w:pStyle w:val="TOC3"/>
+            <w:pStyle w:val="TOC2"/>
             <w:tabs>
               <w:tab w:val="right" w:leader="dot" w:pos="9350"/>
             </w:tabs>
@@ -690,7 +769,7 @@
               <w:szCs w:val="22"/>
             </w:rPr>
           </w:pPr>
-          <w:hyperlink w:anchor="_Toc5717668" w:history="1">
+          <w:hyperlink w:anchor="_Toc5720109" w:history="1">
             <w:r>
               <w:rPr>
                 <w:rStyle w:val="Hyperlink"/>
@@ -698,7 +777,7 @@
                 <w:noProof/>
                 <w:lang w:val="en-GB"/>
               </w:rPr>
-              <w:t>EXACT (Evolutionary Exploration of Augmenting Convolutional Topologies)</w:t>
+              <w:t>Evolving Deep Convolutional Neural Networks by Variable-length Particle Swarm Optimization for Image Classification</w:t>
             </w:r>
             <w:r>
               <w:rPr>
@@ -719,7 +798,7 @@
                 <w:noProof/>
                 <w:webHidden/>
               </w:rPr>
-              <w:instrText xml:space="preserve"> PAGEREF _Toc5717668 \h </w:instrText>
+              <w:instrText xml:space="preserve"> PAGEREF _Toc5720109 \h </w:instrText>
             </w:r>
             <w:r>
               <w:rPr>
@@ -752,7 +831,7 @@
         </w:p>
         <w:p>
           <w:pPr>
-            <w:pStyle w:val="TOC3"/>
+            <w:pStyle w:val="TOC2"/>
             <w:tabs>
               <w:tab w:val="right" w:leader="dot" w:pos="9350"/>
             </w:tabs>
@@ -762,7 +841,7 @@
               <w:szCs w:val="22"/>
             </w:rPr>
           </w:pPr>
-          <w:hyperlink w:anchor="_Toc5717669" w:history="1">
+          <w:hyperlink w:anchor="_Toc5720110" w:history="1">
             <w:r>
               <w:rPr>
                 <w:rStyle w:val="Hyperlink"/>
@@ -770,7 +849,7 @@
                 <w:noProof/>
                 <w:lang w:val="en-GB"/>
               </w:rPr>
-              <w:t>Evolving Deep Convolutional Neural Networks by Variable-length Particle Swarm Optimization for Image Classification</w:t>
+              <w:t>ImageNet</w:t>
             </w:r>
             <w:r>
               <w:rPr>
@@ -791,7 +870,7 @@
                 <w:noProof/>
                 <w:webHidden/>
               </w:rPr>
-              <w:instrText xml:space="preserve"> PAGEREF _Toc5717669 \h </w:instrText>
+              <w:instrText xml:space="preserve"> PAGEREF _Toc5720110 \h </w:instrText>
             </w:r>
             <w:r>
               <w:rPr>
@@ -811,7 +890,7 @@
                 <w:noProof/>
                 <w:webHidden/>
               </w:rPr>
-              <w:t>3</w:t>
+              <w:t>4</w:t>
             </w:r>
             <w:r>
               <w:rPr>
@@ -824,7 +903,7 @@
         </w:p>
         <w:p>
           <w:pPr>
-            <w:pStyle w:val="TOC3"/>
+            <w:pStyle w:val="TOC2"/>
             <w:tabs>
               <w:tab w:val="right" w:leader="dot" w:pos="9350"/>
             </w:tabs>
@@ -834,7 +913,7 @@
               <w:szCs w:val="22"/>
             </w:rPr>
           </w:pPr>
-          <w:hyperlink w:anchor="_Toc5717670" w:history="1">
+          <w:hyperlink w:anchor="_Toc5720111" w:history="1">
             <w:r>
               <w:rPr>
                 <w:rStyle w:val="Hyperlink"/>
@@ -842,7 +921,7 @@
                 <w:noProof/>
                 <w:lang w:val="en-GB"/>
               </w:rPr>
-              <w:t>ImageNet</w:t>
+              <w:t>Efficient Parallel Learning Algorithms For Neural Networks</w:t>
             </w:r>
             <w:r>
               <w:rPr>
@@ -863,7 +942,7 @@
                 <w:noProof/>
                 <w:webHidden/>
               </w:rPr>
-              <w:instrText xml:space="preserve"> PAGEREF _Toc5717670 \h </w:instrText>
+              <w:instrText xml:space="preserve"> PAGEREF _Toc5720111 \h </w:instrText>
             </w:r>
             <w:r>
               <w:rPr>
@@ -896,7 +975,7 @@
         </w:p>
         <w:p>
           <w:pPr>
-            <w:pStyle w:val="TOC3"/>
+            <w:pStyle w:val="TOC2"/>
             <w:tabs>
               <w:tab w:val="right" w:leader="dot" w:pos="9350"/>
             </w:tabs>
@@ -906,7 +985,7 @@
               <w:szCs w:val="22"/>
             </w:rPr>
           </w:pPr>
-          <w:hyperlink w:anchor="_Toc5717671" w:history="1">
+          <w:hyperlink w:anchor="_Toc5720112" w:history="1">
             <w:r>
               <w:rPr>
                 <w:rStyle w:val="Hyperlink"/>
@@ -914,7 +993,7 @@
                 <w:noProof/>
                 <w:lang w:val="en-GB"/>
               </w:rPr>
-              <w:t>Efficient Parallel Learning Algoithms For Neural Networks</w:t>
+              <w:t>CGP</w:t>
             </w:r>
             <w:r>
               <w:rPr>
@@ -935,7 +1014,7 @@
                 <w:noProof/>
                 <w:webHidden/>
               </w:rPr>
-              <w:instrText xml:space="preserve"> PAGEREF _Toc5717671 \h </w:instrText>
+              <w:instrText xml:space="preserve"> PAGEREF _Toc5720112 \h </w:instrText>
             </w:r>
             <w:r>
               <w:rPr>
@@ -955,79 +1034,7 @@
                 <w:noProof/>
                 <w:webHidden/>
               </w:rPr>
-              <w:t>4</w:t>
-            </w:r>
-            <w:r>
-              <w:rPr>
-                <w:noProof/>
-                <w:webHidden/>
-              </w:rPr>
-              <w:fldChar w:fldCharType="end"/>
-            </w:r>
-          </w:hyperlink>
-        </w:p>
-        <w:p>
-          <w:pPr>
-            <w:pStyle w:val="TOC3"/>
-            <w:tabs>
-              <w:tab w:val="right" w:leader="dot" w:pos="9350"/>
-            </w:tabs>
-            <w:rPr>
-              <w:noProof/>
-              <w:sz w:val="22"/>
-              <w:szCs w:val="22"/>
-            </w:rPr>
-          </w:pPr>
-          <w:hyperlink w:anchor="_Toc5717672" w:history="1">
-            <w:r>
-              <w:rPr>
-                <w:rStyle w:val="Hyperlink"/>
-                <w:b/>
-                <w:noProof/>
-                <w:lang w:val="en-GB"/>
-              </w:rPr>
-              <w:t>NICO (Nature-inspired CNN Optimizer)</w:t>
-            </w:r>
-            <w:r>
-              <w:rPr>
-                <w:noProof/>
-                <w:webHidden/>
-              </w:rPr>
-              <w:tab/>
-            </w:r>
-            <w:r>
-              <w:rPr>
-                <w:noProof/>
-                <w:webHidden/>
-              </w:rPr>
-              <w:fldChar w:fldCharType="begin"/>
-            </w:r>
-            <w:r>
-              <w:rPr>
-                <w:noProof/>
-                <w:webHidden/>
-              </w:rPr>
-              <w:instrText xml:space="preserve"> PAGEREF _Toc5717672 \h </w:instrText>
-            </w:r>
-            <w:r>
-              <w:rPr>
-                <w:noProof/>
-                <w:webHidden/>
-              </w:rPr>
-            </w:r>
-            <w:r>
-              <w:rPr>
-                <w:noProof/>
-                <w:webHidden/>
-              </w:rPr>
-              <w:fldChar w:fldCharType="separate"/>
-            </w:r>
-            <w:r>
-              <w:rPr>
-                <w:noProof/>
-                <w:webHidden/>
-              </w:rPr>
-              <w:t>4</w:t>
+              <w:t>5</w:t>
             </w:r>
             <w:r>
               <w:rPr>
@@ -1050,7 +1057,7 @@
               <w:szCs w:val="22"/>
             </w:rPr>
           </w:pPr>
-          <w:hyperlink w:anchor="_Toc5717673" w:history="1">
+          <w:hyperlink w:anchor="_Toc5720113" w:history="1">
             <w:r>
               <w:rPr>
                 <w:rStyle w:val="Hyperlink"/>
@@ -1058,7 +1065,7 @@
                 <w:noProof/>
                 <w:lang w:val="en-GB"/>
               </w:rPr>
-              <w:t>References</w:t>
+              <w:t>4. NICO (Nature-inspired CNN Optimizer)</w:t>
             </w:r>
             <w:r>
               <w:rPr>
@@ -1079,7 +1086,79 @@
                 <w:noProof/>
                 <w:webHidden/>
               </w:rPr>
-              <w:instrText xml:space="preserve"> PAGEREF _Toc5717673 \h </w:instrText>
+              <w:instrText xml:space="preserve"> PAGEREF _Toc5720113 \h </w:instrText>
+            </w:r>
+            <w:r>
+              <w:rPr>
+                <w:noProof/>
+                <w:webHidden/>
+              </w:rPr>
+            </w:r>
+            <w:r>
+              <w:rPr>
+                <w:noProof/>
+                <w:webHidden/>
+              </w:rPr>
+              <w:fldChar w:fldCharType="separate"/>
+            </w:r>
+            <w:r>
+              <w:rPr>
+                <w:noProof/>
+                <w:webHidden/>
+              </w:rPr>
+              <w:t>5</w:t>
+            </w:r>
+            <w:r>
+              <w:rPr>
+                <w:noProof/>
+                <w:webHidden/>
+              </w:rPr>
+              <w:fldChar w:fldCharType="end"/>
+            </w:r>
+          </w:hyperlink>
+        </w:p>
+        <w:p>
+          <w:pPr>
+            <w:pStyle w:val="TOC1"/>
+            <w:tabs>
+              <w:tab w:val="right" w:leader="dot" w:pos="9350"/>
+            </w:tabs>
+            <w:rPr>
+              <w:noProof/>
+              <w:sz w:val="22"/>
+              <w:szCs w:val="22"/>
+            </w:rPr>
+          </w:pPr>
+          <w:hyperlink w:anchor="_Toc5720114" w:history="1">
+            <w:r>
+              <w:rPr>
+                <w:rStyle w:val="Hyperlink"/>
+                <w:b/>
+                <w:noProof/>
+                <w:lang w:val="en-GB"/>
+              </w:rPr>
+              <w:t>7. References</w:t>
+            </w:r>
+            <w:r>
+              <w:rPr>
+                <w:noProof/>
+                <w:webHidden/>
+              </w:rPr>
+              <w:tab/>
+            </w:r>
+            <w:r>
+              <w:rPr>
+                <w:noProof/>
+                <w:webHidden/>
+              </w:rPr>
+              <w:fldChar w:fldCharType="begin"/>
+            </w:r>
+            <w:r>
+              <w:rPr>
+                <w:noProof/>
+                <w:webHidden/>
+              </w:rPr>
+              <w:instrText xml:space="preserve"> PAGEREF _Toc5720114 \h </w:instrText>
             </w:r>
             <w:r>
               <w:rPr>
@@ -1145,7 +1224,7 @@
           <w:lang w:val="en-GB"/>
         </w:rPr>
       </w:pPr>
-      <w:bookmarkStart w:id="1" w:name="_Toc5717665"/>
+      <w:bookmarkStart w:id="1" w:name="_Toc5720105"/>
       <w:r>
         <w:rPr>
           <w:b/>
@@ -1153,6 +1232,14 @@
           <w:lang w:val="en-GB"/>
         </w:rPr>
         <w:lastRenderedPageBreak/>
+        <w:t xml:space="preserve">1. </w:t>
+      </w:r>
+      <w:r>
+        <w:rPr>
+          <w:b/>
+          <w:sz w:val="32"/>
+          <w:lang w:val="en-GB"/>
+        </w:rPr>
         <w:t>Problem Statement</w:t>
       </w:r>
       <w:bookmarkEnd w:id="1"/>
@@ -1264,7 +1351,15 @@
           <w:lang w:val="en-GB"/>
         </w:rPr>
       </w:pPr>
-      <w:bookmarkStart w:id="2" w:name="_Toc5717666"/>
+      <w:bookmarkStart w:id="2" w:name="_Toc5720106"/>
+      <w:r>
+        <w:rPr>
+          <w:b/>
+          <w:sz w:val="32"/>
+          <w:lang w:val="en-GB"/>
+        </w:rPr>
+        <w:t xml:space="preserve">2. </w:t>
+      </w:r>
       <w:r>
         <w:rPr>
           <w:b/>
@@ -1288,23 +1383,101 @@
           <w:sz w:val="24"/>
           <w:lang w:val="en-GB"/>
         </w:rPr>
-        <w:t>CNNs have become an area of highly concentrated research in terms of finding an optimal architecture for a given dataset and much progress has been made in terms of this field;</w:t>
+        <w:t>CNNs have become an area of highly concentrated research in terms of finding an optimal architecture for a given dataset and much progress has b</w:t>
+      </w:r>
+      <w:r>
+        <w:rPr>
+          <w:sz w:val="24"/>
+          <w:lang w:val="en-GB"/>
+        </w:rPr>
+        <w:t xml:space="preserve">een made in terms of this field. </w:t>
+      </w:r>
+      <w:r>
+        <w:rPr>
+          <w:sz w:val="24"/>
+          <w:lang w:val="en-GB"/>
+        </w:rPr>
+        <w:t>In this paper, we propose a novel method to optimize CNNs using nature-inspired metaheuristics as specified i</w:t>
+      </w:r>
+      <w:r>
+        <w:rPr>
+          <w:sz w:val="24"/>
+          <w:lang w:val="en-GB"/>
+        </w:rPr>
+        <w:t xml:space="preserve">n </w:t>
+      </w:r>
+      <w:r>
+        <w:rPr>
+          <w:sz w:val="24"/>
+          <w:lang w:val="en-GB"/>
+        </w:rPr>
+        <w:t>section 4</w:t>
+      </w:r>
+      <w:r>
+        <w:rPr>
+          <w:sz w:val="24"/>
+          <w:lang w:val="en-GB"/>
+        </w:rPr>
+        <w:t>. The next</w:t>
+      </w:r>
+      <w:r>
+        <w:rPr>
+          <w:sz w:val="24"/>
+          <w:lang w:val="en-GB"/>
+        </w:rPr>
+        <w:t xml:space="preserve"> section defines</w:t>
+      </w:r>
+      <w:r>
+        <w:rPr>
+          <w:sz w:val="24"/>
+          <w:lang w:val="en-GB"/>
+        </w:rPr>
+        <w:t xml:space="preserve"> related</w:t>
+      </w:r>
+      <w:r>
+        <w:rPr>
+          <w:sz w:val="24"/>
+          <w:lang w:val="en-GB"/>
+        </w:rPr>
+        <w:t xml:space="preserve"> work previously done towards this research field that we’</w:t>
+      </w:r>
+      <w:r>
+        <w:rPr>
+          <w:sz w:val="24"/>
+          <w:lang w:val="en-GB"/>
+        </w:rPr>
+        <w:t>ve referred to.</w:t>
+      </w:r>
+      <w:r>
+        <w:rPr>
+          <w:sz w:val="24"/>
+          <w:lang w:val="en-GB"/>
+        </w:rPr>
+        <w:t xml:space="preserve"> Section 5 will shed light on our testing methods and results and section 6 will be the conclusion and description of the future work we plan to do.</w:t>
       </w:r>
     </w:p>
     <w:p>
       <w:pPr>
-        <w:pStyle w:val="Heading2"/>
+        <w:pStyle w:val="Heading1"/>
         <w:rPr>
           <w:b/>
-          <w:sz w:val="24"/>
-          <w:lang w:val="en-GB"/>
-        </w:rPr>
-      </w:pPr>
-      <w:bookmarkStart w:id="3" w:name="_Toc5717667"/>
+          <w:sz w:val="32"/>
+          <w:lang w:val="en-GB"/>
+        </w:rPr>
+      </w:pPr>
+      <w:bookmarkStart w:id="3" w:name="_Toc5720107"/>
       <w:r>
         <w:rPr>
           <w:b/>
-          <w:sz w:val="24"/>
+          <w:sz w:val="32"/>
+          <w:lang w:val="en-GB"/>
+        </w:rPr>
+        <w:t xml:space="preserve">3. </w:t>
+      </w:r>
+      <w:r>
+        <w:rPr>
+          <w:b/>
+          <w:sz w:val="32"/>
           <w:lang w:val="en-GB"/>
         </w:rPr>
         <w:t>Related Work</w:t>
@@ -1313,18 +1486,18 @@
     </w:p>
     <w:p>
       <w:pPr>
-        <w:pStyle w:val="Heading3"/>
+        <w:pStyle w:val="Heading2"/>
         <w:rPr>
           <w:b/>
-          <w:sz w:val="24"/>
-          <w:lang w:val="en-GB"/>
-        </w:rPr>
-      </w:pPr>
-      <w:bookmarkStart w:id="4" w:name="_Toc5717668"/>
+          <w:sz w:val="28"/>
+          <w:lang w:val="en-GB"/>
+        </w:rPr>
+      </w:pPr>
+      <w:bookmarkStart w:id="4" w:name="_Toc5720108"/>
       <w:r>
         <w:rPr>
           <w:b/>
-          <w:sz w:val="24"/>
+          <w:sz w:val="28"/>
           <w:lang w:val="en-GB"/>
         </w:rPr>
         <w:t>EXACT (Evolutionary Exploration of Augmenting Convolutional Topologies)</w:t>
@@ -1550,18 +1723,18 @@
     </w:p>
     <w:p>
       <w:pPr>
-        <w:pStyle w:val="Heading3"/>
+        <w:pStyle w:val="Heading2"/>
         <w:rPr>
           <w:b/>
-          <w:sz w:val="24"/>
-          <w:lang w:val="en-GB"/>
-        </w:rPr>
-      </w:pPr>
-      <w:bookmarkStart w:id="5" w:name="_Toc5717669"/>
+          <w:sz w:val="28"/>
+          <w:lang w:val="en-GB"/>
+        </w:rPr>
+      </w:pPr>
+      <w:bookmarkStart w:id="5" w:name="_Toc5720109"/>
       <w:r>
         <w:rPr>
           <w:b/>
-          <w:sz w:val="24"/>
+          <w:sz w:val="28"/>
           <w:lang w:val="en-GB"/>
         </w:rPr>
         <w:t>Evolving Deep Co</w:t>
@@ -1569,7 +1742,7 @@
       <w:r>
         <w:rPr>
           <w:b/>
-          <w:sz w:val="24"/>
+          <w:sz w:val="28"/>
           <w:lang w:val="en-GB"/>
         </w:rPr>
         <w:t>nvolutional Neural Networks by V</w:t>
@@ -1577,7 +1750,7 @@
       <w:r>
         <w:rPr>
           <w:b/>
-          <w:sz w:val="24"/>
+          <w:sz w:val="28"/>
           <w:lang w:val="en-GB"/>
         </w:rPr>
         <w:t>ariable-length Particle Swarm Optimization for Image Classification</w:t>
@@ -1618,6 +1791,7 @@
           <w:sz w:val="24"/>
           <w:lang w:val="en-GB"/>
         </w:rPr>
+        <w:lastRenderedPageBreak/>
         <w:t>A strategy is encoded in the particle-vectors</w:t>
       </w:r>
       <w:r>
@@ -1639,15 +1813,7 @@
           <w:sz w:val="24"/>
           <w:lang w:val="en-GB"/>
         </w:rPr>
-        <w:t xml:space="preserve">generates a population of solutions that traverse the solution space to find the best solution by updating their velocity and </w:t>
-      </w:r>
-      <w:r>
-        <w:rPr>
-          <w:sz w:val="24"/>
-          <w:lang w:val="en-GB"/>
-        </w:rPr>
-        <w:lastRenderedPageBreak/>
-        <w:t>position vector.</w:t>
+        <w:t>generates a population of solutions that traverse the solution space to find the best solution by updating their velocity and position vector.</w:t>
       </w:r>
       <w:r>
         <w:rPr>
@@ -1743,18 +1909,18 @@
     </w:p>
     <w:p>
       <w:pPr>
-        <w:pStyle w:val="Heading3"/>
+        <w:pStyle w:val="Heading2"/>
         <w:rPr>
           <w:b/>
-          <w:sz w:val="24"/>
-          <w:lang w:val="en-GB"/>
-        </w:rPr>
-      </w:pPr>
-      <w:bookmarkStart w:id="6" w:name="_Toc5717670"/>
+          <w:sz w:val="28"/>
+          <w:lang w:val="en-GB"/>
+        </w:rPr>
+      </w:pPr>
+      <w:bookmarkStart w:id="6" w:name="_Toc5720110"/>
       <w:r>
         <w:rPr>
           <w:b/>
-          <w:sz w:val="24"/>
+          <w:sz w:val="28"/>
           <w:lang w:val="en-GB"/>
         </w:rPr>
         <w:t>ImageNet</w:t>
@@ -1779,21 +1945,37 @@
     </w:p>
     <w:p>
       <w:pPr>
-        <w:pStyle w:val="Heading3"/>
+        <w:pStyle w:val="Heading2"/>
         <w:rPr>
           <w:b/>
-          <w:sz w:val="24"/>
-          <w:lang w:val="en-GB"/>
-        </w:rPr>
-      </w:pPr>
-      <w:bookmarkStart w:id="7" w:name="_Toc5717671"/>
+          <w:sz w:val="28"/>
+          <w:lang w:val="en-GB"/>
+        </w:rPr>
+      </w:pPr>
+      <w:bookmarkStart w:id="7" w:name="_Toc5720111"/>
       <w:r>
         <w:rPr>
           <w:b/>
-          <w:sz w:val="24"/>
-          <w:lang w:val="en-GB"/>
-        </w:rPr>
-        <w:t>Efficient Parallel Learning Algoithms For Neural Networks</w:t>
+          <w:sz w:val="28"/>
+          <w:lang w:val="en-GB"/>
+        </w:rPr>
+        <w:t>Efficient Parallel Learning Algo</w:t>
+      </w:r>
+      <w:r>
+        <w:rPr>
+          <w:b/>
+          <w:sz w:val="28"/>
+          <w:lang w:val="en-GB"/>
+        </w:rPr>
+        <w:t>r</w:t>
+      </w:r>
+      <w:r>
+        <w:rPr>
+          <w:b/>
+          <w:sz w:val="28"/>
+          <w:lang w:val="en-GB"/>
+        </w:rPr>
+        <w:t>ithms For Neural Networks</w:t>
       </w:r>
       <w:bookmarkEnd w:id="7"/>
     </w:p>
@@ -1857,38 +2039,94 @@
     </w:p>
     <w:p>
       <w:pPr>
-        <w:pStyle w:val="Heading3"/>
+        <w:jc w:val="both"/>
+        <w:rPr>
+          <w:sz w:val="24"/>
+          <w:lang w:val="en-GB"/>
+        </w:rPr>
+      </w:pPr>
+    </w:p>
+    <w:p>
+      <w:pPr>
+        <w:pStyle w:val="Heading2"/>
         <w:rPr>
           <w:b/>
-          <w:sz w:val="24"/>
-          <w:lang w:val="en-GB"/>
-        </w:rPr>
-      </w:pPr>
+          <w:sz w:val="28"/>
+          <w:lang w:val="en-GB"/>
+        </w:rPr>
+      </w:pPr>
+      <w:bookmarkStart w:id="8" w:name="_Toc5720112"/>
       <w:r>
         <w:rPr>
           <w:b/>
-          <w:sz w:val="24"/>
+          <w:sz w:val="28"/>
           <w:lang w:val="en-GB"/>
         </w:rPr>
         <w:t>CGP</w:t>
       </w:r>
-      <w:bookmarkStart w:id="8" w:name="_GoBack"/>
       <w:bookmarkEnd w:id="8"/>
     </w:p>
     <w:p>
       <w:pPr>
-        <w:pStyle w:val="Heading3"/>
+        <w:jc w:val="both"/>
+        <w:rPr>
+          <w:sz w:val="24"/>
+          <w:lang w:val="en-GB"/>
+        </w:rPr>
+      </w:pPr>
+      <w:r>
+        <w:rPr>
+          <w:sz w:val="24"/>
+          <w:lang w:val="en-GB"/>
+        </w:rPr>
+        <w:t>This technique uses CGP (Cartesian genetic programming) to automatically encode the CNN architecture for an image dataset. The CNN connectivity represented by CGP encoding is optimized to maximize the validation accuracy. Validation accuracy arises from the use of a validation dataset after the training dataset.</w:t>
+      </w:r>
+    </w:p>
+    <w:p>
+      <w:pPr>
+        <w:jc w:val="both"/>
+        <w:rPr>
+          <w:sz w:val="24"/>
+          <w:lang w:val="en-GB"/>
+        </w:rPr>
+      </w:pPr>
+      <w:r>
+        <w:rPr>
+          <w:sz w:val="24"/>
+          <w:lang w:val="en-GB"/>
+        </w:rPr>
+        <w:t>CGP (Cartesian genetic programming)</w:t>
+      </w:r>
+      <w:r>
+        <w:rPr>
+          <w:sz w:val="24"/>
+          <w:lang w:val="en-GB"/>
+        </w:rPr>
+        <w:t xml:space="preserve"> is a form of genetic programming which uses a graph representation to encode the CNN. This approach allows encoding for variable-length architectures for CNNs and also allow for the implementation of shortcut-connections.</w:t>
+      </w:r>
+    </w:p>
+    <w:p>
+      <w:pPr>
+        <w:pStyle w:val="Heading1"/>
+        <w:rPr>
+          <w:b/>
+          <w:sz w:val="56"/>
+          <w:lang w:val="en-GB"/>
+        </w:rPr>
+      </w:pPr>
+      <w:bookmarkStart w:id="9" w:name="_Toc5720113"/>
+      <w:r>
         <w:rPr>
           <w:b/>
           <w:sz w:val="32"/>
           <w:lang w:val="en-GB"/>
         </w:rPr>
-      </w:pPr>
-      <w:bookmarkStart w:id="9" w:name="_Toc5717672"/>
+        <w:t xml:space="preserve">4. </w:t>
+      </w:r>
       <w:r>
         <w:rPr>
           <w:b/>
-          <w:sz w:val="24"/>
+          <w:sz w:val="32"/>
           <w:lang w:val="en-GB"/>
         </w:rPr>
         <w:t>NICO (Nature-inspired CNN Optimizer)</w:t>
@@ -1913,7 +2151,6 @@
           <w:sz w:val="24"/>
           <w:lang w:val="en-GB"/>
         </w:rPr>
-        <w:lastRenderedPageBreak/>
         <w:t xml:space="preserve">We define the CNN framework as a mathematical model i.e. as a network function </w:t>
       </w:r>
       <w:r>
@@ -2111,12 +2348,20 @@
     </w:p>
     <w:p>
       <w:pPr>
-        <w:jc w:val="both"/>
-        <w:rPr>
-          <w:sz w:val="24"/>
-          <w:lang w:val="en-GB"/>
-        </w:rPr>
-      </w:pPr>
+        <w:rPr>
+          <w:sz w:val="24"/>
+          <w:lang w:val="en-GB"/>
+        </w:rPr>
+      </w:pPr>
+      <w:r>
+        <w:rPr>
+          <w:sz w:val="24"/>
+          <w:lang w:val="en-GB"/>
+        </w:rPr>
+        <w:br w:type="page"/>
+      </w:r>
+      <w:bookmarkStart w:id="10" w:name="_GoBack"/>
+      <w:bookmarkEnd w:id="10"/>
     </w:p>
     <w:p>
       <w:pPr>
@@ -2128,16 +2373,33 @@
           <w:lang w:val="en-GB"/>
         </w:rPr>
       </w:pPr>
-      <w:bookmarkStart w:id="10" w:name="_Toc5717673"/>
+      <w:bookmarkStart w:id="11" w:name="_Toc5720114"/>
       <w:r>
         <w:rPr>
           <w:b/>
           <w:sz w:val="32"/>
           <w:lang w:val="en-GB"/>
         </w:rPr>
+        <w:lastRenderedPageBreak/>
+        <w:t>7</w:t>
+      </w:r>
+      <w:r>
+        <w:rPr>
+          <w:b/>
+          <w:sz w:val="32"/>
+          <w:lang w:val="en-GB"/>
+        </w:rPr>
+        <w:t xml:space="preserve">. </w:t>
+      </w:r>
+      <w:r>
+        <w:rPr>
+          <w:b/>
+          <w:sz w:val="32"/>
+          <w:lang w:val="en-GB"/>
+        </w:rPr>
         <w:t>References</w:t>
       </w:r>
-      <w:bookmarkEnd w:id="10"/>
+      <w:bookmarkEnd w:id="11"/>
     </w:p>
     <w:p>
       <w:pPr>
@@ -4030,7 +4292,7 @@
 </file>
 
 <file path=customXml/itemProps1.xml><?xml version="1.0" encoding="utf-8"?>
-<ds:datastoreItem xmlns:ds="http://schemas.openxmlformats.org/officeDocument/2006/customXml" ds:itemID="{A3EE1FB1-F572-4D2D-A32E-5B39B13180CD}">
+<ds:datastoreItem xmlns:ds="http://schemas.openxmlformats.org/officeDocument/2006/customXml" ds:itemID="{1D55172D-2F78-422A-B850-706D7CEB23EF}">
   <ds:schemaRefs>
     <ds:schemaRef ds:uri="http://schemas.openxmlformats.org/officeDocument/2006/bibliography"/>
   </ds:schemaRefs>

</xml_diff>

<commit_message>
Updated Publication LR, Added 1st Deliverable
</commit_message>
<xml_diff>
--- a/documentation/publication-requisite/literature-review/nature-inspired-cnn-topology-optimization.docx
+++ b/documentation/publication-requisite/literature-review/nature-inspired-cnn-topology-optimization.docx
@@ -5,81 +5,77 @@
     <w:p>
       <w:pPr>
         <w:pStyle w:val="Title"/>
-        <w:jc w:val="both"/>
-        <w:rPr>
-          <w:u w:val="single"/>
-          <w:lang w:val="en-GB"/>
-        </w:rPr>
-      </w:pPr>
-      <w:r>
-        <w:rPr>
-          <w:u w:val="single"/>
-          <w:lang w:val="en-GB"/>
-        </w:rPr>
-        <w:t xml:space="preserve">Nature Inspired </w:t>
-      </w:r>
-      <w:r>
-        <w:rPr>
-          <w:u w:val="single"/>
+        <w:jc w:val="center"/>
+        <w:rPr>
+          <w:b/>
+          <w:color w:val="auto"/>
+          <w:lang w:val="en-GB"/>
+        </w:rPr>
+      </w:pPr>
+      <w:r>
+        <w:rPr>
+          <w:b/>
+          <w:color w:val="auto"/>
+          <w:lang w:val="en-GB"/>
+        </w:rPr>
+        <w:t>Nature</w:t>
+      </w:r>
+      <w:r>
+        <w:rPr>
+          <w:b/>
+          <w:color w:val="auto"/>
+          <w:lang w:val="en-GB"/>
+        </w:rPr>
+        <w:t xml:space="preserve">- </w:t>
+      </w:r>
+      <w:r>
+        <w:rPr>
+          <w:b/>
+          <w:color w:val="auto"/>
+          <w:lang w:val="en-GB"/>
+        </w:rPr>
+        <w:t xml:space="preserve">Inspired </w:t>
+      </w:r>
+      <w:r>
+        <w:rPr>
+          <w:b/>
+          <w:color w:val="auto"/>
           <w:lang w:val="en-GB"/>
         </w:rPr>
         <w:t>CNN Topology</w:t>
       </w:r>
       <w:r>
         <w:rPr>
-          <w:u w:val="single"/>
+          <w:b/>
+          <w:color w:val="auto"/>
           <w:lang w:val="en-GB"/>
         </w:rPr>
         <w:t xml:space="preserve"> </w:t>
       </w:r>
       <w:r>
         <w:rPr>
-          <w:u w:val="single"/>
+          <w:b/>
+          <w:color w:val="auto"/>
           <w:lang w:val="en-GB"/>
         </w:rPr>
         <w:t>Optim</w:t>
       </w:r>
       <w:r>
         <w:rPr>
-          <w:u w:val="single"/>
+          <w:b/>
+          <w:color w:val="auto"/>
           <w:lang w:val="en-GB"/>
         </w:rPr>
         <w:t>i</w:t>
       </w:r>
       <w:r>
         <w:rPr>
-          <w:u w:val="single"/>
+          <w:b/>
+          <w:color w:val="auto"/>
           <w:lang w:val="en-GB"/>
         </w:rPr>
         <w:t>zation</w:t>
       </w:r>
-    </w:p>
-    <w:p>
-      <w:pPr>
-        <w:rPr>
-          <w:lang w:val="en-GB"/>
-        </w:rPr>
-      </w:pPr>
-    </w:p>
-    <w:p>
-      <w:pPr>
-        <w:pStyle w:val="Heading1"/>
-        <w:rPr>
-          <w:b/>
-          <w:sz w:val="32"/>
-          <w:lang w:val="en-GB"/>
-        </w:rPr>
-      </w:pPr>
-      <w:bookmarkStart w:id="0" w:name="_Toc5720104"/>
-      <w:r>
-        <w:rPr>
-          <w:b/>
-          <w:sz w:val="32"/>
-          <w:lang w:val="en-GB"/>
-        </w:rPr>
-        <w:t>TEAM</w:t>
-      </w:r>
-      <w:bookmarkEnd w:id="0"/>
     </w:p>
     <w:p>
       <w:pPr>
@@ -91,17 +87,31 @@
     <w:tbl>
       <w:tblPr>
         <w:tblStyle w:val="TableGrid"/>
-        <w:tblW w:w="0" w:type="auto"/>
+        <w:tblW w:w="9535" w:type="dxa"/>
+        <w:jc w:val="center"/>
+        <w:tblBorders>
+          <w:top w:val="none" w:sz="0" w:space="0" w:color="auto"/>
+          <w:left w:val="none" w:sz="0" w:space="0" w:color="auto"/>
+          <w:bottom w:val="none" w:sz="0" w:space="0" w:color="auto"/>
+          <w:right w:val="none" w:sz="0" w:space="0" w:color="auto"/>
+          <w:insideH w:val="none" w:sz="0" w:space="0" w:color="auto"/>
+          <w:insideV w:val="none" w:sz="0" w:space="0" w:color="auto"/>
+        </w:tblBorders>
         <w:tblLook w:val="04A0" w:firstRow="1" w:lastRow="0" w:firstColumn="1" w:lastColumn="0" w:noHBand="0" w:noVBand="1"/>
       </w:tblPr>
       <w:tblGrid>
-        <w:gridCol w:w="4675"/>
-        <w:gridCol w:w="4675"/>
+        <w:gridCol w:w="2454"/>
+        <w:gridCol w:w="2454"/>
+        <w:gridCol w:w="2454"/>
+        <w:gridCol w:w="2454"/>
       </w:tblGrid>
       <w:tr>
+        <w:trPr>
+          <w:jc w:val="center"/>
+        </w:trPr>
         <w:tc>
           <w:tcPr>
-            <w:tcW w:w="4675" w:type="dxa"/>
+            <w:tcW w:w="2337" w:type="dxa"/>
           </w:tcPr>
           <w:p>
             <w:pPr>
@@ -118,13 +128,55 @@
                 <w:sz w:val="24"/>
                 <w:lang w:val="en-GB"/>
               </w:rPr>
-              <w:t>Name</w:t>
+              <w:t>Mohsin Ashraf</w:t>
+            </w:r>
+          </w:p>
+          <w:p>
+            <w:pPr>
+              <w:jc w:val="center"/>
+              <w:rPr>
+                <w:b/>
+                <w:sz w:val="24"/>
+                <w:lang w:val="en-GB"/>
+              </w:rPr>
+            </w:pPr>
+          </w:p>
+          <w:p>
+            <w:pPr>
+              <w:jc w:val="center"/>
+              <w:rPr>
+                <w:sz w:val="24"/>
+                <w:lang w:val="en-GB"/>
+              </w:rPr>
+            </w:pPr>
+            <w:r>
+              <w:rPr>
+                <w:sz w:val="24"/>
+                <w:lang w:val="en-GB"/>
+              </w:rPr>
+              <w:t>GIFT University</w:t>
+            </w:r>
+          </w:p>
+          <w:p>
+            <w:pPr>
+              <w:jc w:val="center"/>
+              <w:rPr>
+                <w:sz w:val="24"/>
+                <w:lang w:val="en-GB"/>
+              </w:rPr>
+            </w:pPr>
+            <w:r>
+              <w:rPr>
+                <w:sz w:val="24"/>
+                <w:lang w:val="en-GB"/>
+              </w:rPr>
+              <w:t>15140094@gift.edu.pk</w:t>
             </w:r>
           </w:p>
         </w:tc>
         <w:tc>
           <w:tcPr>
-            <w:tcW w:w="4675" w:type="dxa"/>
+            <w:tcW w:w="2337" w:type="dxa"/>
           </w:tcPr>
           <w:p>
             <w:pPr>
@@ -141,18 +193,22 @@
                 <w:sz w:val="24"/>
                 <w:lang w:val="en-GB"/>
               </w:rPr>
-              <w:t>Roll Number</w:t>
+              <w:t>Mehvish Hameed</w:t>
             </w:r>
           </w:p>
-        </w:tc>
-      </w:tr>
-      <w:tr>
-        <w:tc>
-          <w:tcPr>
-            <w:tcW w:w="4675" w:type="dxa"/>
-          </w:tcPr>
           <w:p>
             <w:pPr>
+              <w:jc w:val="center"/>
+              <w:rPr>
+                <w:b/>
+                <w:sz w:val="24"/>
+                <w:lang w:val="en-GB"/>
+              </w:rPr>
+            </w:pPr>
+          </w:p>
+          <w:p>
+            <w:pPr>
+              <w:jc w:val="center"/>
               <w:rPr>
                 <w:sz w:val="24"/>
                 <w:lang w:val="en-GB"/>
@@ -163,16 +219,12 @@
                 <w:sz w:val="24"/>
                 <w:lang w:val="en-GB"/>
               </w:rPr>
-              <w:t>Mohsin Ashraf</w:t>
+              <w:t>GIFT University</w:t>
             </w:r>
           </w:p>
-        </w:tc>
-        <w:tc>
-          <w:tcPr>
-            <w:tcW w:w="4675" w:type="dxa"/>
-          </w:tcPr>
           <w:p>
             <w:pPr>
+              <w:jc w:val="center"/>
               <w:rPr>
                 <w:sz w:val="24"/>
                 <w:lang w:val="en-GB"/>
@@ -183,18 +235,45 @@
                 <w:sz w:val="24"/>
                 <w:lang w:val="en-GB"/>
               </w:rPr>
-              <w:t>15140094</w:t>
+              <w:t>15140107@gift.edu.pk</w:t>
             </w:r>
           </w:p>
         </w:tc>
-      </w:tr>
-      <w:tr>
         <w:tc>
           <w:tcPr>
-            <w:tcW w:w="4675" w:type="dxa"/>
+            <w:tcW w:w="2338" w:type="dxa"/>
           </w:tcPr>
           <w:p>
             <w:pPr>
+              <w:jc w:val="center"/>
+              <w:rPr>
+                <w:b/>
+                <w:sz w:val="24"/>
+                <w:lang w:val="en-GB"/>
+              </w:rPr>
+            </w:pPr>
+            <w:r>
+              <w:rPr>
+                <w:b/>
+                <w:sz w:val="24"/>
+                <w:lang w:val="en-GB"/>
+              </w:rPr>
+              <w:t>Mushood Hanif</w:t>
+            </w:r>
+          </w:p>
+          <w:p>
+            <w:pPr>
+              <w:jc w:val="center"/>
+              <w:rPr>
+                <w:b/>
+                <w:sz w:val="24"/>
+                <w:lang w:val="en-GB"/>
+              </w:rPr>
+            </w:pPr>
+          </w:p>
+          <w:p>
+            <w:pPr>
+              <w:jc w:val="center"/>
               <w:rPr>
                 <w:sz w:val="24"/>
                 <w:lang w:val="en-GB"/>
@@ -205,16 +284,76 @@
                 <w:sz w:val="24"/>
                 <w:lang w:val="en-GB"/>
               </w:rPr>
-              <w:t>Mushood Hanif</w:t>
+              <w:t>GIFT University</w:t>
+            </w:r>
+          </w:p>
+          <w:p>
+            <w:pPr>
+              <w:jc w:val="center"/>
+              <w:rPr>
+                <w:b/>
+                <w:sz w:val="24"/>
+                <w:lang w:val="en-GB"/>
+              </w:rPr>
+            </w:pPr>
+            <w:r>
+              <w:rPr>
+                <w:sz w:val="24"/>
+                <w:lang w:val="en-GB"/>
+              </w:rPr>
+              <w:t>1</w:t>
+            </w:r>
+            <w:r>
+              <w:rPr>
+                <w:sz w:val="24"/>
+                <w:lang w:val="en-GB"/>
+              </w:rPr>
+              <w:t>4140062</w:t>
+            </w:r>
+            <w:r>
+              <w:rPr>
+                <w:sz w:val="24"/>
+                <w:lang w:val="en-GB"/>
+              </w:rPr>
+              <w:t>@gift.edu.pk</w:t>
             </w:r>
           </w:p>
         </w:tc>
         <w:tc>
           <w:tcPr>
-            <w:tcW w:w="4675" w:type="dxa"/>
+            <w:tcW w:w="2523" w:type="dxa"/>
           </w:tcPr>
           <w:p>
             <w:pPr>
+              <w:jc w:val="center"/>
+              <w:rPr>
+                <w:b/>
+                <w:sz w:val="24"/>
+                <w:lang w:val="en-GB"/>
+              </w:rPr>
+            </w:pPr>
+            <w:r>
+              <w:rPr>
+                <w:b/>
+                <w:sz w:val="24"/>
+                <w:lang w:val="en-GB"/>
+              </w:rPr>
+              <w:t>Rida Yaqoob</w:t>
+            </w:r>
+          </w:p>
+          <w:p>
+            <w:pPr>
+              <w:jc w:val="center"/>
+              <w:rPr>
+                <w:b/>
+                <w:sz w:val="24"/>
+                <w:lang w:val="en-GB"/>
+              </w:rPr>
+            </w:pPr>
+          </w:p>
+          <w:p>
+            <w:pPr>
+              <w:jc w:val="center"/>
               <w:rPr>
                 <w:sz w:val="24"/>
                 <w:lang w:val="en-GB"/>
@@ -225,19 +364,14 @@
                 <w:sz w:val="24"/>
                 <w:lang w:val="en-GB"/>
               </w:rPr>
-              <w:t>14140062</w:t>
+              <w:t>GIFT University</w:t>
             </w:r>
           </w:p>
-        </w:tc>
-      </w:tr>
-      <w:tr>
-        <w:tc>
-          <w:tcPr>
-            <w:tcW w:w="4675" w:type="dxa"/>
-          </w:tcPr>
           <w:p>
             <w:pPr>
+              <w:jc w:val="center"/>
               <w:rPr>
+                <w:b/>
                 <w:sz w:val="24"/>
                 <w:lang w:val="en-GB"/>
               </w:rPr>
@@ -247,76 +381,21 @@
                 <w:sz w:val="24"/>
                 <w:lang w:val="en-GB"/>
               </w:rPr>
-              <w:t>Mehv</w:t>
+              <w:t>1</w:t>
             </w:r>
             <w:r>
               <w:rPr>
                 <w:sz w:val="24"/>
                 <w:lang w:val="en-GB"/>
               </w:rPr>
-              <w:t>ish Hameed</w:t>
+              <w:t>4140044</w:t>
             </w:r>
-          </w:p>
-        </w:tc>
-        <w:tc>
-          <w:tcPr>
-            <w:tcW w:w="4675" w:type="dxa"/>
-          </w:tcPr>
-          <w:p>
-            <w:pPr>
-              <w:rPr>
-                <w:sz w:val="24"/>
-                <w:lang w:val="en-GB"/>
-              </w:rPr>
-            </w:pPr>
             <w:r>
               <w:rPr>
                 <w:sz w:val="24"/>
                 <w:lang w:val="en-GB"/>
               </w:rPr>
-              <w:t>15140107</w:t>
-            </w:r>
-          </w:p>
-        </w:tc>
-      </w:tr>
-      <w:tr>
-        <w:tc>
-          <w:tcPr>
-            <w:tcW w:w="4675" w:type="dxa"/>
-          </w:tcPr>
-          <w:p>
-            <w:pPr>
-              <w:rPr>
-                <w:sz w:val="24"/>
-                <w:lang w:val="en-GB"/>
-              </w:rPr>
-            </w:pPr>
-            <w:r>
-              <w:rPr>
-                <w:sz w:val="24"/>
-                <w:lang w:val="en-GB"/>
-              </w:rPr>
-              <w:t>Rida Yaqoob</w:t>
-            </w:r>
-          </w:p>
-        </w:tc>
-        <w:tc>
-          <w:tcPr>
-            <w:tcW w:w="4675" w:type="dxa"/>
-          </w:tcPr>
-          <w:p>
-            <w:pPr>
-              <w:rPr>
-                <w:sz w:val="24"/>
-                <w:lang w:val="en-GB"/>
-              </w:rPr>
-            </w:pPr>
-            <w:r>
-              <w:rPr>
-                <w:sz w:val="24"/>
-                <w:lang w:val="en-GB"/>
-              </w:rPr>
-              <w:t>14140044</w:t>
+              <w:t>@gift.edu.pk</w:t>
             </w:r>
           </w:p>
         </w:tc>
@@ -324,895 +403,11 @@
     </w:tbl>
     <w:p>
       <w:pPr>
-        <w:rPr>
-          <w:lang w:val="en-GB"/>
-        </w:rPr>
-      </w:pPr>
-    </w:p>
-    <w:p>
-      <w:pPr>
-        <w:rPr>
-          <w:lang w:val="en-GB"/>
-        </w:rPr>
-      </w:pPr>
-      <w:r>
-        <w:rPr>
-          <w:lang w:val="en-GB"/>
-        </w:rPr>
-        <w:br w:type="page"/>
-      </w:r>
-    </w:p>
-    <w:sdt>
-      <w:sdtPr>
-        <w:rPr>
-          <w:caps w:val="0"/>
-          <w:color w:val="auto"/>
-          <w:spacing w:val="0"/>
-          <w:sz w:val="20"/>
-          <w:szCs w:val="20"/>
-        </w:rPr>
-        <w:id w:val="964463563"/>
-        <w:docPartObj>
-          <w:docPartGallery w:val="Table of Contents"/>
-          <w:docPartUnique/>
-        </w:docPartObj>
-      </w:sdtPr>
-      <w:sdtEndPr>
-        <w:rPr>
-          <w:b/>
-          <w:bCs/>
-          <w:noProof/>
-        </w:rPr>
-      </w:sdtEndPr>
-      <w:sdtContent>
-        <w:p>
-          <w:pPr>
-            <w:pStyle w:val="TOCHeading"/>
-          </w:pPr>
-          <w:r>
-            <w:t>Contents</w:t>
-          </w:r>
-        </w:p>
-        <w:p>
-          <w:pPr>
-            <w:pStyle w:val="TOC1"/>
-            <w:tabs>
-              <w:tab w:val="right" w:leader="dot" w:pos="9350"/>
-            </w:tabs>
-            <w:rPr>
-              <w:noProof/>
-              <w:sz w:val="22"/>
-              <w:szCs w:val="22"/>
-            </w:rPr>
-          </w:pPr>
-          <w:r>
-            <w:rPr>
-              <w:b/>
-              <w:bCs/>
-              <w:noProof/>
-            </w:rPr>
-            <w:fldChar w:fldCharType="begin"/>
-          </w:r>
-          <w:r>
-            <w:rPr>
-              <w:b/>
-              <w:bCs/>
-              <w:noProof/>
-            </w:rPr>
-            <w:instrText xml:space="preserve"> TOC \o "1-3" \h \z \u </w:instrText>
-          </w:r>
-          <w:r>
-            <w:rPr>
-              <w:b/>
-              <w:bCs/>
-              <w:noProof/>
-            </w:rPr>
-            <w:fldChar w:fldCharType="separate"/>
-          </w:r>
-          <w:hyperlink w:anchor="_Toc5720104" w:history="1">
-            <w:r>
-              <w:rPr>
-                <w:rStyle w:val="Hyperlink"/>
-                <w:b/>
-                <w:noProof/>
-                <w:lang w:val="en-GB"/>
-              </w:rPr>
-              <w:t>TEAM</w:t>
-            </w:r>
-            <w:r>
-              <w:rPr>
-                <w:noProof/>
-                <w:webHidden/>
-              </w:rPr>
-              <w:tab/>
-            </w:r>
-            <w:r>
-              <w:rPr>
-                <w:noProof/>
-                <w:webHidden/>
-              </w:rPr>
-              <w:fldChar w:fldCharType="begin"/>
-            </w:r>
-            <w:r>
-              <w:rPr>
-                <w:noProof/>
-                <w:webHidden/>
-              </w:rPr>
-              <w:instrText xml:space="preserve"> PAGEREF _Toc5720104 \h </w:instrText>
-            </w:r>
-            <w:r>
-              <w:rPr>
-                <w:noProof/>
-                <w:webHidden/>
-              </w:rPr>
-            </w:r>
-            <w:r>
-              <w:rPr>
-                <w:noProof/>
-                <w:webHidden/>
-              </w:rPr>
-              <w:fldChar w:fldCharType="separate"/>
-            </w:r>
-            <w:r>
-              <w:rPr>
-                <w:noProof/>
-                <w:webHidden/>
-              </w:rPr>
-              <w:t>1</w:t>
-            </w:r>
-            <w:r>
-              <w:rPr>
-                <w:noProof/>
-                <w:webHidden/>
-              </w:rPr>
-              <w:fldChar w:fldCharType="end"/>
-            </w:r>
-          </w:hyperlink>
-        </w:p>
-        <w:p>
-          <w:pPr>
-            <w:pStyle w:val="TOC1"/>
-            <w:tabs>
-              <w:tab w:val="right" w:leader="dot" w:pos="9350"/>
-            </w:tabs>
-            <w:rPr>
-              <w:noProof/>
-              <w:sz w:val="22"/>
-              <w:szCs w:val="22"/>
-            </w:rPr>
-          </w:pPr>
-          <w:hyperlink w:anchor="_Toc5720105" w:history="1">
-            <w:r>
-              <w:rPr>
-                <w:rStyle w:val="Hyperlink"/>
-                <w:b/>
-                <w:noProof/>
-                <w:lang w:val="en-GB"/>
-              </w:rPr>
-              <w:t>1. Problem Statement</w:t>
-            </w:r>
-            <w:r>
-              <w:rPr>
-                <w:noProof/>
-                <w:webHidden/>
-              </w:rPr>
-              <w:tab/>
-            </w:r>
-            <w:r>
-              <w:rPr>
-                <w:noProof/>
-                <w:webHidden/>
-              </w:rPr>
-              <w:fldChar w:fldCharType="begin"/>
-            </w:r>
-            <w:r>
-              <w:rPr>
-                <w:noProof/>
-                <w:webHidden/>
-              </w:rPr>
-              <w:instrText xml:space="preserve"> PAGEREF _Toc5720105 \h </w:instrText>
-            </w:r>
-            <w:r>
-              <w:rPr>
-                <w:noProof/>
-                <w:webHidden/>
-              </w:rPr>
-            </w:r>
-            <w:r>
-              <w:rPr>
-                <w:noProof/>
-                <w:webHidden/>
-              </w:rPr>
-              <w:fldChar w:fldCharType="separate"/>
-            </w:r>
-            <w:r>
-              <w:rPr>
-                <w:noProof/>
-                <w:webHidden/>
-              </w:rPr>
-              <w:t>3</w:t>
-            </w:r>
-            <w:r>
-              <w:rPr>
-                <w:noProof/>
-                <w:webHidden/>
-              </w:rPr>
-              <w:fldChar w:fldCharType="end"/>
-            </w:r>
-          </w:hyperlink>
-        </w:p>
-        <w:p>
-          <w:pPr>
-            <w:pStyle w:val="TOC1"/>
-            <w:tabs>
-              <w:tab w:val="right" w:leader="dot" w:pos="9350"/>
-            </w:tabs>
-            <w:rPr>
-              <w:noProof/>
-              <w:sz w:val="22"/>
-              <w:szCs w:val="22"/>
-            </w:rPr>
-          </w:pPr>
-          <w:hyperlink w:anchor="_Toc5720106" w:history="1">
-            <w:r>
-              <w:rPr>
-                <w:rStyle w:val="Hyperlink"/>
-                <w:b/>
-                <w:noProof/>
-                <w:lang w:val="en-GB"/>
-              </w:rPr>
-              <w:t>2. Introduction</w:t>
-            </w:r>
-            <w:r>
-              <w:rPr>
-                <w:noProof/>
-                <w:webHidden/>
-              </w:rPr>
-              <w:tab/>
-            </w:r>
-            <w:r>
-              <w:rPr>
-                <w:noProof/>
-                <w:webHidden/>
-              </w:rPr>
-              <w:fldChar w:fldCharType="begin"/>
-            </w:r>
-            <w:r>
-              <w:rPr>
-                <w:noProof/>
-                <w:webHidden/>
-              </w:rPr>
-              <w:instrText xml:space="preserve"> PAGEREF _Toc5720106 \h </w:instrText>
-            </w:r>
-            <w:r>
-              <w:rPr>
-                <w:noProof/>
-                <w:webHidden/>
-              </w:rPr>
-            </w:r>
-            <w:r>
-              <w:rPr>
-                <w:noProof/>
-                <w:webHidden/>
-              </w:rPr>
-              <w:fldChar w:fldCharType="separate"/>
-            </w:r>
-            <w:r>
-              <w:rPr>
-                <w:noProof/>
-                <w:webHidden/>
-              </w:rPr>
-              <w:t>3</w:t>
-            </w:r>
-            <w:r>
-              <w:rPr>
-                <w:noProof/>
-                <w:webHidden/>
-              </w:rPr>
-              <w:fldChar w:fldCharType="end"/>
-            </w:r>
-          </w:hyperlink>
-        </w:p>
-        <w:p>
-          <w:pPr>
-            <w:pStyle w:val="TOC1"/>
-            <w:tabs>
-              <w:tab w:val="right" w:leader="dot" w:pos="9350"/>
-            </w:tabs>
-            <w:rPr>
-              <w:noProof/>
-              <w:sz w:val="22"/>
-              <w:szCs w:val="22"/>
-            </w:rPr>
-          </w:pPr>
-          <w:hyperlink w:anchor="_Toc5720107" w:history="1">
-            <w:r>
-              <w:rPr>
-                <w:rStyle w:val="Hyperlink"/>
-                <w:b/>
-                <w:noProof/>
-                <w:lang w:val="en-GB"/>
-              </w:rPr>
-              <w:t>3. Related Work</w:t>
-            </w:r>
-            <w:r>
-              <w:rPr>
-                <w:noProof/>
-                <w:webHidden/>
-              </w:rPr>
-              <w:tab/>
-            </w:r>
-            <w:r>
-              <w:rPr>
-                <w:noProof/>
-                <w:webHidden/>
-              </w:rPr>
-              <w:fldChar w:fldCharType="begin"/>
-            </w:r>
-            <w:r>
-              <w:rPr>
-                <w:noProof/>
-                <w:webHidden/>
-              </w:rPr>
-              <w:instrText xml:space="preserve"> PAGEREF _Toc5720107 \h </w:instrText>
-            </w:r>
-            <w:r>
-              <w:rPr>
-                <w:noProof/>
-                <w:webHidden/>
-              </w:rPr>
-            </w:r>
-            <w:r>
-              <w:rPr>
-                <w:noProof/>
-                <w:webHidden/>
-              </w:rPr>
-              <w:fldChar w:fldCharType="separate"/>
-            </w:r>
-            <w:r>
-              <w:rPr>
-                <w:noProof/>
-                <w:webHidden/>
-              </w:rPr>
-              <w:t>3</w:t>
-            </w:r>
-            <w:r>
-              <w:rPr>
-                <w:noProof/>
-                <w:webHidden/>
-              </w:rPr>
-              <w:fldChar w:fldCharType="end"/>
-            </w:r>
-          </w:hyperlink>
-        </w:p>
-        <w:p>
-          <w:pPr>
-            <w:pStyle w:val="TOC2"/>
-            <w:tabs>
-              <w:tab w:val="right" w:leader="dot" w:pos="9350"/>
-            </w:tabs>
-            <w:rPr>
-              <w:noProof/>
-              <w:sz w:val="22"/>
-              <w:szCs w:val="22"/>
-            </w:rPr>
-          </w:pPr>
-          <w:hyperlink w:anchor="_Toc5720108" w:history="1">
-            <w:r>
-              <w:rPr>
-                <w:rStyle w:val="Hyperlink"/>
-                <w:b/>
-                <w:noProof/>
-                <w:lang w:val="en-GB"/>
-              </w:rPr>
-              <w:t>EXACT (Evolutionary Exploration of Augmenting Convolutional Topologies)</w:t>
-            </w:r>
-            <w:r>
-              <w:rPr>
-                <w:noProof/>
-                <w:webHidden/>
-              </w:rPr>
-              <w:tab/>
-            </w:r>
-            <w:r>
-              <w:rPr>
-                <w:noProof/>
-                <w:webHidden/>
-              </w:rPr>
-              <w:fldChar w:fldCharType="begin"/>
-            </w:r>
-            <w:r>
-              <w:rPr>
-                <w:noProof/>
-                <w:webHidden/>
-              </w:rPr>
-              <w:instrText xml:space="preserve"> PAGEREF _Toc5720108 \h </w:instrText>
-            </w:r>
-            <w:r>
-              <w:rPr>
-                <w:noProof/>
-                <w:webHidden/>
-              </w:rPr>
-            </w:r>
-            <w:r>
-              <w:rPr>
-                <w:noProof/>
-                <w:webHidden/>
-              </w:rPr>
-              <w:fldChar w:fldCharType="separate"/>
-            </w:r>
-            <w:r>
-              <w:rPr>
-                <w:noProof/>
-                <w:webHidden/>
-              </w:rPr>
-              <w:t>3</w:t>
-            </w:r>
-            <w:r>
-              <w:rPr>
-                <w:noProof/>
-                <w:webHidden/>
-              </w:rPr>
-              <w:fldChar w:fldCharType="end"/>
-            </w:r>
-          </w:hyperlink>
-        </w:p>
-        <w:p>
-          <w:pPr>
-            <w:pStyle w:val="TOC2"/>
-            <w:tabs>
-              <w:tab w:val="right" w:leader="dot" w:pos="9350"/>
-            </w:tabs>
-            <w:rPr>
-              <w:noProof/>
-              <w:sz w:val="22"/>
-              <w:szCs w:val="22"/>
-            </w:rPr>
-          </w:pPr>
-          <w:hyperlink w:anchor="_Toc5720109" w:history="1">
-            <w:r>
-              <w:rPr>
-                <w:rStyle w:val="Hyperlink"/>
-                <w:b/>
-                <w:noProof/>
-                <w:lang w:val="en-GB"/>
-              </w:rPr>
-              <w:t>Evolving Deep Convolutional Neural Networks by Variable-length Particle Swarm Optimization for Image Classification</w:t>
-            </w:r>
-            <w:r>
-              <w:rPr>
-                <w:noProof/>
-                <w:webHidden/>
-              </w:rPr>
-              <w:tab/>
-            </w:r>
-            <w:r>
-              <w:rPr>
-                <w:noProof/>
-                <w:webHidden/>
-              </w:rPr>
-              <w:fldChar w:fldCharType="begin"/>
-            </w:r>
-            <w:r>
-              <w:rPr>
-                <w:noProof/>
-                <w:webHidden/>
-              </w:rPr>
-              <w:instrText xml:space="preserve"> PAGEREF _Toc5720109 \h </w:instrText>
-            </w:r>
-            <w:r>
-              <w:rPr>
-                <w:noProof/>
-                <w:webHidden/>
-              </w:rPr>
-            </w:r>
-            <w:r>
-              <w:rPr>
-                <w:noProof/>
-                <w:webHidden/>
-              </w:rPr>
-              <w:fldChar w:fldCharType="separate"/>
-            </w:r>
-            <w:r>
-              <w:rPr>
-                <w:noProof/>
-                <w:webHidden/>
-              </w:rPr>
-              <w:t>3</w:t>
-            </w:r>
-            <w:r>
-              <w:rPr>
-                <w:noProof/>
-                <w:webHidden/>
-              </w:rPr>
-              <w:fldChar w:fldCharType="end"/>
-            </w:r>
-          </w:hyperlink>
-        </w:p>
-        <w:p>
-          <w:pPr>
-            <w:pStyle w:val="TOC2"/>
-            <w:tabs>
-              <w:tab w:val="right" w:leader="dot" w:pos="9350"/>
-            </w:tabs>
-            <w:rPr>
-              <w:noProof/>
-              <w:sz w:val="22"/>
-              <w:szCs w:val="22"/>
-            </w:rPr>
-          </w:pPr>
-          <w:hyperlink w:anchor="_Toc5720110" w:history="1">
-            <w:r>
-              <w:rPr>
-                <w:rStyle w:val="Hyperlink"/>
-                <w:b/>
-                <w:noProof/>
-                <w:lang w:val="en-GB"/>
-              </w:rPr>
-              <w:t>ImageNet</w:t>
-            </w:r>
-            <w:r>
-              <w:rPr>
-                <w:noProof/>
-                <w:webHidden/>
-              </w:rPr>
-              <w:tab/>
-            </w:r>
-            <w:r>
-              <w:rPr>
-                <w:noProof/>
-                <w:webHidden/>
-              </w:rPr>
-              <w:fldChar w:fldCharType="begin"/>
-            </w:r>
-            <w:r>
-              <w:rPr>
-                <w:noProof/>
-                <w:webHidden/>
-              </w:rPr>
-              <w:instrText xml:space="preserve"> PAGEREF _Toc5720110 \h </w:instrText>
-            </w:r>
-            <w:r>
-              <w:rPr>
-                <w:noProof/>
-                <w:webHidden/>
-              </w:rPr>
-            </w:r>
-            <w:r>
-              <w:rPr>
-                <w:noProof/>
-                <w:webHidden/>
-              </w:rPr>
-              <w:fldChar w:fldCharType="separate"/>
-            </w:r>
-            <w:r>
-              <w:rPr>
-                <w:noProof/>
-                <w:webHidden/>
-              </w:rPr>
-              <w:t>4</w:t>
-            </w:r>
-            <w:r>
-              <w:rPr>
-                <w:noProof/>
-                <w:webHidden/>
-              </w:rPr>
-              <w:fldChar w:fldCharType="end"/>
-            </w:r>
-          </w:hyperlink>
-        </w:p>
-        <w:p>
-          <w:pPr>
-            <w:pStyle w:val="TOC2"/>
-            <w:tabs>
-              <w:tab w:val="right" w:leader="dot" w:pos="9350"/>
-            </w:tabs>
-            <w:rPr>
-              <w:noProof/>
-              <w:sz w:val="22"/>
-              <w:szCs w:val="22"/>
-            </w:rPr>
-          </w:pPr>
-          <w:hyperlink w:anchor="_Toc5720111" w:history="1">
-            <w:r>
-              <w:rPr>
-                <w:rStyle w:val="Hyperlink"/>
-                <w:b/>
-                <w:noProof/>
-                <w:lang w:val="en-GB"/>
-              </w:rPr>
-              <w:t>Efficient Parallel Learning Algorithms For Neural Networks</w:t>
-            </w:r>
-            <w:r>
-              <w:rPr>
-                <w:noProof/>
-                <w:webHidden/>
-              </w:rPr>
-              <w:tab/>
-            </w:r>
-            <w:r>
-              <w:rPr>
-                <w:noProof/>
-                <w:webHidden/>
-              </w:rPr>
-              <w:fldChar w:fldCharType="begin"/>
-            </w:r>
-            <w:r>
-              <w:rPr>
-                <w:noProof/>
-                <w:webHidden/>
-              </w:rPr>
-              <w:instrText xml:space="preserve"> PAGEREF _Toc5720111 \h </w:instrText>
-            </w:r>
-            <w:r>
-              <w:rPr>
-                <w:noProof/>
-                <w:webHidden/>
-              </w:rPr>
-            </w:r>
-            <w:r>
-              <w:rPr>
-                <w:noProof/>
-                <w:webHidden/>
-              </w:rPr>
-              <w:fldChar w:fldCharType="separate"/>
-            </w:r>
-            <w:r>
-              <w:rPr>
-                <w:noProof/>
-                <w:webHidden/>
-              </w:rPr>
-              <w:t>4</w:t>
-            </w:r>
-            <w:r>
-              <w:rPr>
-                <w:noProof/>
-                <w:webHidden/>
-              </w:rPr>
-              <w:fldChar w:fldCharType="end"/>
-            </w:r>
-          </w:hyperlink>
-        </w:p>
-        <w:p>
-          <w:pPr>
-            <w:pStyle w:val="TOC2"/>
-            <w:tabs>
-              <w:tab w:val="right" w:leader="dot" w:pos="9350"/>
-            </w:tabs>
-            <w:rPr>
-              <w:noProof/>
-              <w:sz w:val="22"/>
-              <w:szCs w:val="22"/>
-            </w:rPr>
-          </w:pPr>
-          <w:hyperlink w:anchor="_Toc5720112" w:history="1">
-            <w:r>
-              <w:rPr>
-                <w:rStyle w:val="Hyperlink"/>
-                <w:b/>
-                <w:noProof/>
-                <w:lang w:val="en-GB"/>
-              </w:rPr>
-              <w:t>CGP</w:t>
-            </w:r>
-            <w:r>
-              <w:rPr>
-                <w:noProof/>
-                <w:webHidden/>
-              </w:rPr>
-              <w:tab/>
-            </w:r>
-            <w:r>
-              <w:rPr>
-                <w:noProof/>
-                <w:webHidden/>
-              </w:rPr>
-              <w:fldChar w:fldCharType="begin"/>
-            </w:r>
-            <w:r>
-              <w:rPr>
-                <w:noProof/>
-                <w:webHidden/>
-              </w:rPr>
-              <w:instrText xml:space="preserve"> PAGEREF _Toc5720112 \h </w:instrText>
-            </w:r>
-            <w:r>
-              <w:rPr>
-                <w:noProof/>
-                <w:webHidden/>
-              </w:rPr>
-            </w:r>
-            <w:r>
-              <w:rPr>
-                <w:noProof/>
-                <w:webHidden/>
-              </w:rPr>
-              <w:fldChar w:fldCharType="separate"/>
-            </w:r>
-            <w:r>
-              <w:rPr>
-                <w:noProof/>
-                <w:webHidden/>
-              </w:rPr>
-              <w:t>5</w:t>
-            </w:r>
-            <w:r>
-              <w:rPr>
-                <w:noProof/>
-                <w:webHidden/>
-              </w:rPr>
-              <w:fldChar w:fldCharType="end"/>
-            </w:r>
-          </w:hyperlink>
-        </w:p>
-        <w:p>
-          <w:pPr>
-            <w:pStyle w:val="TOC1"/>
-            <w:tabs>
-              <w:tab w:val="right" w:leader="dot" w:pos="9350"/>
-            </w:tabs>
-            <w:rPr>
-              <w:noProof/>
-              <w:sz w:val="22"/>
-              <w:szCs w:val="22"/>
-            </w:rPr>
-          </w:pPr>
-          <w:hyperlink w:anchor="_Toc5720113" w:history="1">
-            <w:r>
-              <w:rPr>
-                <w:rStyle w:val="Hyperlink"/>
-                <w:b/>
-                <w:noProof/>
-                <w:lang w:val="en-GB"/>
-              </w:rPr>
-              <w:t>4. NICO (Nature-inspired CNN Optimizer)</w:t>
-            </w:r>
-            <w:r>
-              <w:rPr>
-                <w:noProof/>
-                <w:webHidden/>
-              </w:rPr>
-              <w:tab/>
-            </w:r>
-            <w:r>
-              <w:rPr>
-                <w:noProof/>
-                <w:webHidden/>
-              </w:rPr>
-              <w:fldChar w:fldCharType="begin"/>
-            </w:r>
-            <w:r>
-              <w:rPr>
-                <w:noProof/>
-                <w:webHidden/>
-              </w:rPr>
-              <w:instrText xml:space="preserve"> PAGEREF _Toc5720113 \h </w:instrText>
-            </w:r>
-            <w:r>
-              <w:rPr>
-                <w:noProof/>
-                <w:webHidden/>
-              </w:rPr>
-            </w:r>
-            <w:r>
-              <w:rPr>
-                <w:noProof/>
-                <w:webHidden/>
-              </w:rPr>
-              <w:fldChar w:fldCharType="separate"/>
-            </w:r>
-            <w:r>
-              <w:rPr>
-                <w:noProof/>
-                <w:webHidden/>
-              </w:rPr>
-              <w:t>5</w:t>
-            </w:r>
-            <w:r>
-              <w:rPr>
-                <w:noProof/>
-                <w:webHidden/>
-              </w:rPr>
-              <w:fldChar w:fldCharType="end"/>
-            </w:r>
-          </w:hyperlink>
-        </w:p>
-        <w:p>
-          <w:pPr>
-            <w:pStyle w:val="TOC1"/>
-            <w:tabs>
-              <w:tab w:val="right" w:leader="dot" w:pos="9350"/>
-            </w:tabs>
-            <w:rPr>
-              <w:noProof/>
-              <w:sz w:val="22"/>
-              <w:szCs w:val="22"/>
-            </w:rPr>
-          </w:pPr>
-          <w:hyperlink w:anchor="_Toc5720114" w:history="1">
-            <w:r>
-              <w:rPr>
-                <w:rStyle w:val="Hyperlink"/>
-                <w:b/>
-                <w:noProof/>
-                <w:lang w:val="en-GB"/>
-              </w:rPr>
-              <w:t>7. References</w:t>
-            </w:r>
-            <w:r>
-              <w:rPr>
-                <w:noProof/>
-                <w:webHidden/>
-              </w:rPr>
-              <w:tab/>
-            </w:r>
-            <w:r>
-              <w:rPr>
-                <w:noProof/>
-                <w:webHidden/>
-              </w:rPr>
-              <w:fldChar w:fldCharType="begin"/>
-            </w:r>
-            <w:r>
-              <w:rPr>
-                <w:noProof/>
-                <w:webHidden/>
-              </w:rPr>
-              <w:instrText xml:space="preserve"> PAGEREF _Toc5720114 \h </w:instrText>
-            </w:r>
-            <w:r>
-              <w:rPr>
-                <w:noProof/>
-                <w:webHidden/>
-              </w:rPr>
-            </w:r>
-            <w:r>
-              <w:rPr>
-                <w:noProof/>
-                <w:webHidden/>
-              </w:rPr>
-              <w:fldChar w:fldCharType="separate"/>
-            </w:r>
-            <w:r>
-              <w:rPr>
-                <w:noProof/>
-                <w:webHidden/>
-              </w:rPr>
-              <w:t>5</w:t>
-            </w:r>
-            <w:r>
-              <w:rPr>
-                <w:noProof/>
-                <w:webHidden/>
-              </w:rPr>
-              <w:fldChar w:fldCharType="end"/>
-            </w:r>
-          </w:hyperlink>
-        </w:p>
-        <w:p>
-          <w:r>
-            <w:rPr>
-              <w:b/>
-              <w:bCs/>
-              <w:noProof/>
-            </w:rPr>
-            <w:fldChar w:fldCharType="end"/>
-          </w:r>
-        </w:p>
-      </w:sdtContent>
-    </w:sdt>
-    <w:p>
-      <w:pPr>
-        <w:rPr>
-          <w:lang w:val="en-GB"/>
-        </w:rPr>
-      </w:pPr>
-      <w:r>
-        <w:rPr>
-          <w:lang w:val="en-GB"/>
-        </w:rPr>
-        <w:br w:type="page"/>
-      </w:r>
+        <w:jc w:val="both"/>
+        <w:rPr>
+          <w:lang w:val="en-GB"/>
+        </w:rPr>
+      </w:pPr>
     </w:p>
     <w:p>
       <w:pPr>
@@ -1224,14 +419,13 @@
           <w:lang w:val="en-GB"/>
         </w:rPr>
       </w:pPr>
-      <w:bookmarkStart w:id="1" w:name="_Toc5720105"/>
+      <w:bookmarkStart w:id="0" w:name="_Toc5720105"/>
       <w:r>
         <w:rPr>
           <w:b/>
           <w:sz w:val="32"/>
           <w:lang w:val="en-GB"/>
         </w:rPr>
-        <w:lastRenderedPageBreak/>
         <w:t xml:space="preserve">1. </w:t>
       </w:r>
       <w:r>
@@ -1242,7 +436,7 @@
         </w:rPr>
         <w:t>Problem Statement</w:t>
       </w:r>
-      <w:bookmarkEnd w:id="1"/>
+      <w:bookmarkEnd w:id="0"/>
     </w:p>
     <w:p>
       <w:pPr>
@@ -1351,7 +545,7 @@
           <w:lang w:val="en-GB"/>
         </w:rPr>
       </w:pPr>
-      <w:bookmarkStart w:id="2" w:name="_Toc5720106"/>
+      <w:bookmarkStart w:id="1" w:name="_Toc5720106"/>
       <w:r>
         <w:rPr>
           <w:b/>
@@ -1368,65 +562,221 @@
         </w:rPr>
         <w:t>Introduction</w:t>
       </w:r>
+      <w:bookmarkEnd w:id="1"/>
+    </w:p>
+    <w:p>
+      <w:pPr>
+        <w:jc w:val="both"/>
+        <w:rPr>
+          <w:sz w:val="24"/>
+          <w:lang w:val="en-GB"/>
+        </w:rPr>
+      </w:pPr>
+      <w:r>
+        <w:rPr>
+          <w:sz w:val="24"/>
+          <w:lang w:val="en-GB"/>
+        </w:rPr>
+        <w:t xml:space="preserve">A </w:t>
+      </w:r>
+      <w:r>
+        <w:rPr>
+          <w:b/>
+          <w:sz w:val="24"/>
+          <w:lang w:val="en-GB"/>
+        </w:rPr>
+        <w:t>C</w:t>
+      </w:r>
+      <w:r>
+        <w:rPr>
+          <w:sz w:val="24"/>
+          <w:lang w:val="en-GB"/>
+        </w:rPr>
+        <w:t xml:space="preserve">onvolutional </w:t>
+      </w:r>
+      <w:r>
+        <w:rPr>
+          <w:b/>
+          <w:sz w:val="24"/>
+          <w:lang w:val="en-GB"/>
+        </w:rPr>
+        <w:t>N</w:t>
+      </w:r>
+      <w:r>
+        <w:rPr>
+          <w:sz w:val="24"/>
+          <w:lang w:val="en-GB"/>
+        </w:rPr>
+        <w:t xml:space="preserve">eural </w:t>
+      </w:r>
+      <w:r>
+        <w:rPr>
+          <w:b/>
+          <w:sz w:val="24"/>
+          <w:lang w:val="en-GB"/>
+        </w:rPr>
+        <w:t>N</w:t>
+      </w:r>
+      <w:r>
+        <w:rPr>
+          <w:sz w:val="24"/>
+          <w:lang w:val="en-GB"/>
+        </w:rPr>
+        <w:t xml:space="preserve">etwork is a </w:t>
+      </w:r>
+      <w:r>
+        <w:rPr>
+          <w:sz w:val="24"/>
+          <w:lang w:val="en-GB"/>
+        </w:rPr>
+        <w:t>deep neural</w:t>
+      </w:r>
+      <w:r>
+        <w:rPr>
+          <w:sz w:val="24"/>
+          <w:lang w:val="en-GB"/>
+        </w:rPr>
+        <w:t xml:space="preserve"> network whose architecture most commonly contains several convolutions, pooling and fully connected layers. Several recent studies focus on developing a novel CNN architecture that achieves higher classification accuracy e.g. GoogleNet, ResNet and DesNet</w:t>
+      </w:r>
+      <w:r>
+        <w:rPr>
+          <w:sz w:val="24"/>
+          <w:lang w:val="en-GB"/>
+        </w:rPr>
+        <w:t>. Despite their success, designing CNN architectures is still a difficult task because many design parameters exist such as the depth of a network, the type and parameters of each layer and their c</w:t>
+      </w:r>
+      <w:r>
+        <w:rPr>
+          <w:sz w:val="24"/>
+          <w:lang w:val="en-GB"/>
+        </w:rPr>
+        <w:t>onn</w:t>
+      </w:r>
+      <w:r>
+        <w:rPr>
+          <w:sz w:val="24"/>
+          <w:lang w:val="en-GB"/>
+        </w:rPr>
+        <w:t>ectivity.</w:t>
+      </w:r>
+    </w:p>
+    <w:p>
+      <w:pPr>
+        <w:jc w:val="both"/>
+        <w:rPr>
+          <w:sz w:val="24"/>
+          <w:lang w:val="en-GB"/>
+        </w:rPr>
+      </w:pPr>
+      <w:r>
+        <w:rPr>
+          <w:sz w:val="24"/>
+          <w:lang w:val="en-GB"/>
+        </w:rPr>
+        <w:t>CNN architectures have become more complex suggestive of the fact that a significant number of design parameters have to be tuned to realize best performance for the given dataset. In light of this situation, automatic design methods for CNNs are highly beneficial.</w:t>
+      </w:r>
+    </w:p>
+    <w:p>
+      <w:pPr>
+        <w:jc w:val="both"/>
+        <w:rPr>
+          <w:sz w:val="24"/>
+          <w:lang w:val="en-GB"/>
+        </w:rPr>
+      </w:pPr>
+      <w:r>
+        <w:rPr>
+          <w:sz w:val="24"/>
+          <w:lang w:val="en-GB"/>
+        </w:rPr>
+        <w:t xml:space="preserve">Algorithms inspired by evolution and other natural phenomenon have been traditionally applied to designing CNN architectures. Evolution based algorithms basically mimic Darwinian evolution by implementing concepts like “survival-of-the-fittest”, crossover and mutation over a significant number of generations. Metaheuristics are algorithms that mimic basic and instinctual actions performed by various living entities for survival e.g. PSO (Particle-swarm optimization). </w:t>
+      </w:r>
+      <w:r>
+        <w:rPr>
+          <w:sz w:val="24"/>
+          <w:lang w:val="en-GB"/>
+        </w:rPr>
+        <w:t>These algorithms have the ability to not depend on a known goal state for progression and also due to their dynamic nature, encoding CNN architectures into their population elements is relatively easy.</w:t>
+      </w:r>
+      <w:r>
+        <w:rPr>
+          <w:sz w:val="24"/>
+          <w:lang w:val="en-GB"/>
+        </w:rPr>
+        <w:t xml:space="preserve"> </w:t>
+      </w:r>
+      <w:r>
+        <w:rPr>
+          <w:sz w:val="24"/>
+          <w:lang w:val="en-GB"/>
+        </w:rPr>
+        <w:t>CNNs have become an area of highly concentrated research in terms of finding an optimal</w:t>
+      </w:r>
+      <w:r>
+        <w:rPr>
+          <w:sz w:val="24"/>
+          <w:lang w:val="en-GB"/>
+        </w:rPr>
+        <w:t xml:space="preserve"> </w:t>
+      </w:r>
+      <w:r>
+        <w:rPr>
+          <w:sz w:val="24"/>
+          <w:lang w:val="en-GB"/>
+        </w:rPr>
+        <w:lastRenderedPageBreak/>
+        <w:t>architecture for a given dataset and much progress has been made in terms of this field. In this paper, we propose a novel method to optimize CNNs using nature-inspired metaheuristics as specified in section 4. The next section defines related work previously done towards this research field that we’ve referred to. Section 5 will shed light on our testing methods and results and section 6 will be the conclusion and description of the future work we plan to do.</w:t>
+      </w:r>
+    </w:p>
+    <w:p>
+      <w:pPr>
+        <w:pStyle w:val="Heading1"/>
+        <w:jc w:val="both"/>
+        <w:rPr>
+          <w:b/>
+          <w:sz w:val="32"/>
+          <w:lang w:val="en-GB"/>
+        </w:rPr>
+      </w:pPr>
+      <w:bookmarkStart w:id="2" w:name="_Toc5720107"/>
+      <w:r>
+        <w:rPr>
+          <w:b/>
+          <w:sz w:val="32"/>
+          <w:lang w:val="en-GB"/>
+        </w:rPr>
+        <w:t xml:space="preserve">3. </w:t>
+      </w:r>
+      <w:r>
+        <w:rPr>
+          <w:b/>
+          <w:sz w:val="32"/>
+          <w:lang w:val="en-GB"/>
+        </w:rPr>
+        <w:t>Related Work</w:t>
+      </w:r>
       <w:bookmarkEnd w:id="2"/>
     </w:p>
     <w:p>
       <w:pPr>
+        <w:pStyle w:val="Heading2"/>
         <w:jc w:val="both"/>
         <w:rPr>
-          <w:sz w:val="24"/>
-          <w:lang w:val="en-GB"/>
-        </w:rPr>
-      </w:pPr>
-      <w:r>
-        <w:rPr>
-          <w:sz w:val="24"/>
-          <w:lang w:val="en-GB"/>
-        </w:rPr>
-        <w:t>CNNs have become an area of highly concentrated research in terms of finding an optimal architecture for a given dataset and much progress has b</w:t>
-      </w:r>
-      <w:r>
-        <w:rPr>
-          <w:sz w:val="24"/>
-          <w:lang w:val="en-GB"/>
-        </w:rPr>
-        <w:t xml:space="preserve">een made in terms of this field. In this paper, we propose a novel method to optimize CNNs using nature-inspired metaheuristics as specified in </w:t>
-      </w:r>
-      <w:r>
-        <w:rPr>
-          <w:sz w:val="24"/>
-          <w:lang w:val="en-GB"/>
-        </w:rPr>
-        <w:t>section 4</w:t>
-      </w:r>
-      <w:r>
-        <w:rPr>
-          <w:sz w:val="24"/>
-          <w:lang w:val="en-GB"/>
-        </w:rPr>
-        <w:t>. The next section defines</w:t>
-      </w:r>
-      <w:r>
-        <w:rPr>
-          <w:sz w:val="24"/>
-          <w:lang w:val="en-GB"/>
-        </w:rPr>
-        <w:t xml:space="preserve"> related</w:t>
-      </w:r>
-      <w:r>
-        <w:rPr>
-          <w:sz w:val="24"/>
-          <w:lang w:val="en-GB"/>
-        </w:rPr>
-        <w:t xml:space="preserve"> work previously done towards this research field that we’ve referred to.</w:t>
-      </w:r>
-      <w:r>
-        <w:rPr>
-          <w:sz w:val="24"/>
-          <w:lang w:val="en-GB"/>
-        </w:rPr>
-        <w:t xml:space="preserve"> Section 5 will shed light on our testing methods and results and section 6 will be the conclusion and description of the future work we plan to do.</w:t>
-      </w:r>
+          <w:b/>
+          <w:sz w:val="28"/>
+          <w:lang w:val="en-GB"/>
+        </w:rPr>
+      </w:pPr>
+      <w:bookmarkStart w:id="3" w:name="_Toc5720108"/>
+      <w:r>
+        <w:rPr>
+          <w:b/>
+          <w:sz w:val="28"/>
+          <w:lang w:val="en-GB"/>
+        </w:rPr>
+        <w:t>EXACT (Evolutionary Exploration of Augmenting Convolutional Topologies)</w:t>
+      </w:r>
+      <w:bookmarkEnd w:id="3"/>
     </w:p>
     <w:p>
       <w:pPr>
@@ -1441,316 +791,246 @@
           <w:sz w:val="24"/>
           <w:lang w:val="en-GB"/>
         </w:rPr>
-        <w:t>//</w:t>
-      </w:r>
-      <w:r>
-        <w:rPr>
-          <w:sz w:val="24"/>
-          <w:lang w:val="en-GB"/>
-        </w:rPr>
-        <w:t>talk about CNNs, metaheuristics.</w:t>
-      </w:r>
-    </w:p>
-    <w:p>
-      <w:pPr>
-        <w:pStyle w:val="Heading1"/>
-        <w:rPr>
-          <w:b/>
-          <w:sz w:val="32"/>
-          <w:lang w:val="en-GB"/>
-        </w:rPr>
-      </w:pPr>
-      <w:bookmarkStart w:id="3" w:name="_Toc5720107"/>
-      <w:r>
-        <w:rPr>
-          <w:b/>
-          <w:sz w:val="32"/>
-          <w:lang w:val="en-GB"/>
-        </w:rPr>
-        <w:t xml:space="preserve">3. </w:t>
-      </w:r>
-      <w:r>
-        <w:rPr>
-          <w:b/>
-          <w:sz w:val="32"/>
-          <w:lang w:val="en-GB"/>
-        </w:rPr>
-        <w:t>Related Work</w:t>
-      </w:r>
-      <w:bookmarkEnd w:id="3"/>
+        <w:t xml:space="preserve">This method, inspired by an optimization technique for ANNs called </w:t>
+      </w:r>
+      <w:r>
+        <w:rPr>
+          <w:b/>
+          <w:sz w:val="24"/>
+          <w:lang w:val="en-GB"/>
+        </w:rPr>
+        <w:t xml:space="preserve">NEAT (NeuroEvolution of Augmenting Topologies) </w:t>
+      </w:r>
+      <w:r>
+        <w:rPr>
+          <w:sz w:val="24"/>
+          <w:lang w:val="en-GB"/>
+        </w:rPr>
+        <w:t xml:space="preserve">basically implements the same concept in NEAT for CNNs which wasn’t previously attempted due </w:t>
+      </w:r>
+      <w:r>
+        <w:rPr>
+          <w:sz w:val="24"/>
+          <w:lang w:val="en-GB"/>
+        </w:rPr>
+        <w:t>to the size and structure of CNNs and the time required to train them.</w:t>
+      </w:r>
+    </w:p>
+    <w:p>
+      <w:pPr>
+        <w:jc w:val="both"/>
+        <w:rPr>
+          <w:sz w:val="24"/>
+          <w:lang w:val="en-GB"/>
+        </w:rPr>
+      </w:pPr>
+      <w:r>
+        <w:rPr>
+          <w:sz w:val="24"/>
+          <w:lang w:val="en-GB"/>
+        </w:rPr>
+        <w:t xml:space="preserve">This approach is basically based on the observation that any 2 filters of any size in a CNN can be connected by a convolution of size </w:t>
+      </w:r>
+      <w:r>
+        <w:rPr>
+          <w:i/>
+          <w:sz w:val="24"/>
+          <w:lang w:val="en-GB"/>
+        </w:rPr>
+        <w:t>conv</w:t>
+      </w:r>
+      <w:r>
+        <w:rPr>
+          <w:i/>
+          <w:sz w:val="24"/>
+          <w:vertAlign w:val="subscript"/>
+          <w:lang w:val="en-GB"/>
+        </w:rPr>
+        <w:t>d</w:t>
+      </w:r>
+      <w:r>
+        <w:rPr>
+          <w:i/>
+          <w:sz w:val="24"/>
+          <w:lang w:val="en-GB"/>
+        </w:rPr>
+        <w:t xml:space="preserve"> = |out</w:t>
+      </w:r>
+      <w:r>
+        <w:rPr>
+          <w:i/>
+          <w:sz w:val="24"/>
+          <w:vertAlign w:val="subscript"/>
+          <w:lang w:val="en-GB"/>
+        </w:rPr>
+        <w:t xml:space="preserve">d </w:t>
+      </w:r>
+      <w:r>
+        <w:rPr>
+          <w:i/>
+          <w:sz w:val="24"/>
+          <w:lang w:val="en-GB"/>
+        </w:rPr>
+        <w:t>– in</w:t>
+      </w:r>
+      <w:r>
+        <w:rPr>
+          <w:i/>
+          <w:sz w:val="24"/>
+          <w:vertAlign w:val="subscript"/>
+          <w:lang w:val="en-GB"/>
+        </w:rPr>
+        <w:t>d</w:t>
+      </w:r>
+      <w:r>
+        <w:rPr>
+          <w:i/>
+          <w:sz w:val="24"/>
+          <w:lang w:val="en-GB"/>
+        </w:rPr>
+        <w:t>|</w:t>
+      </w:r>
+      <w:r>
+        <w:rPr>
+          <w:sz w:val="24"/>
+          <w:lang w:val="en-GB"/>
+        </w:rPr>
+        <w:t xml:space="preserve"> where </w:t>
+      </w:r>
+      <w:r>
+        <w:rPr>
+          <w:i/>
+          <w:sz w:val="24"/>
+          <w:lang w:val="en-GB"/>
+        </w:rPr>
+        <w:t xml:space="preserve">out </w:t>
+      </w:r>
+      <w:r>
+        <w:rPr>
+          <w:sz w:val="24"/>
+          <w:lang w:val="en-GB"/>
+        </w:rPr>
+        <w:t xml:space="preserve">and </w:t>
+      </w:r>
+      <w:r>
+        <w:rPr>
+          <w:i/>
+          <w:sz w:val="24"/>
+          <w:lang w:val="en-GB"/>
+        </w:rPr>
+        <w:t xml:space="preserve">in </w:t>
+      </w:r>
+      <w:r>
+        <w:rPr>
+          <w:sz w:val="24"/>
+          <w:lang w:val="en-GB"/>
+        </w:rPr>
+        <w:t xml:space="preserve">are output filters and </w:t>
+      </w:r>
+      <w:r>
+        <w:rPr>
+          <w:i/>
+          <w:sz w:val="24"/>
+          <w:lang w:val="en-GB"/>
+        </w:rPr>
+        <w:t>conv</w:t>
+      </w:r>
+      <w:r>
+        <w:rPr>
+          <w:sz w:val="24"/>
+          <w:lang w:val="en-GB"/>
+        </w:rPr>
+        <w:t xml:space="preserve"> </w:t>
+      </w:r>
+      <w:r>
+        <w:rPr>
+          <w:sz w:val="24"/>
+          <w:lang w:val="en-GB"/>
+        </w:rPr>
+        <w:t xml:space="preserve">is the size of the convolution in dimension </w:t>
+      </w:r>
+      <w:r>
+        <w:rPr>
+          <w:i/>
+          <w:sz w:val="24"/>
+          <w:lang w:val="en-GB"/>
+        </w:rPr>
+        <w:t>d.</w:t>
+      </w:r>
+      <w:r>
+        <w:rPr>
+          <w:sz w:val="24"/>
+          <w:lang w:val="en-GB"/>
+        </w:rPr>
+        <w:t xml:space="preserve"> This allows us to evaluate CNNs solely on the basis of filter sizes and the way they are connected.</w:t>
+      </w:r>
+    </w:p>
+    <w:p>
+      <w:pPr>
+        <w:jc w:val="both"/>
+        <w:rPr>
+          <w:sz w:val="24"/>
+          <w:lang w:val="en-GB"/>
+        </w:rPr>
+      </w:pPr>
+      <w:r>
+        <w:rPr>
+          <w:sz w:val="24"/>
+          <w:lang w:val="en-GB"/>
+        </w:rPr>
+        <w:t xml:space="preserve">There’s the factor of computation, due to </w:t>
+      </w:r>
+      <w:r>
+        <w:rPr>
+          <w:sz w:val="24"/>
+          <w:lang w:val="en-GB"/>
+        </w:rPr>
+        <w:t xml:space="preserve">expensive </w:t>
+      </w:r>
+      <w:r>
+        <w:rPr>
+          <w:sz w:val="24"/>
+          <w:lang w:val="en-GB"/>
+        </w:rPr>
+        <w:t>training of CNNs, EXACT uses an asynchronous evolution strategy to allow scalability by a scalable distributed execution.</w:t>
+      </w:r>
     </w:p>
     <w:p>
       <w:pPr>
         <w:pStyle w:val="Heading2"/>
+        <w:jc w:val="both"/>
         <w:rPr>
           <w:b/>
           <w:sz w:val="28"/>
           <w:lang w:val="en-GB"/>
         </w:rPr>
       </w:pPr>
-      <w:bookmarkStart w:id="4" w:name="_Toc5720108"/>
+      <w:bookmarkStart w:id="4" w:name="_Toc5720109"/>
       <w:r>
         <w:rPr>
           <w:b/>
           <w:sz w:val="28"/>
           <w:lang w:val="en-GB"/>
         </w:rPr>
-        <w:t>EXACT (Evolutionary Exploration of Augmenting Convolutional Topologies)</w:t>
+        <w:t>Evolving Deep Co</w:t>
+      </w:r>
+      <w:r>
+        <w:rPr>
+          <w:b/>
+          <w:sz w:val="28"/>
+          <w:lang w:val="en-GB"/>
+        </w:rPr>
+        <w:t>nvolutional Neural Networks by V</w:t>
+      </w:r>
+      <w:r>
+        <w:rPr>
+          <w:b/>
+          <w:sz w:val="28"/>
+          <w:lang w:val="en-GB"/>
+        </w:rPr>
+        <w:t>ariable-length Particle Swarm Optimization for Image Classification</w:t>
       </w:r>
       <w:bookmarkEnd w:id="4"/>
-    </w:p>
-    <w:p>
-      <w:pPr>
-        <w:jc w:val="both"/>
-        <w:rPr>
-          <w:sz w:val="24"/>
-          <w:lang w:val="en-GB"/>
-        </w:rPr>
-      </w:pPr>
-      <w:r>
-        <w:rPr>
-          <w:sz w:val="24"/>
-          <w:lang w:val="en-GB"/>
-        </w:rPr>
-        <w:t xml:space="preserve">This method, inspired by an optimization technique for ANNs called </w:t>
-      </w:r>
-      <w:r>
-        <w:rPr>
-          <w:b/>
-          <w:sz w:val="24"/>
-          <w:lang w:val="en-GB"/>
-        </w:rPr>
-        <w:t xml:space="preserve">NEAT (NeuroEvolution of Augmenting Topologies) </w:t>
-      </w:r>
-      <w:r>
-        <w:rPr>
-          <w:sz w:val="24"/>
-          <w:lang w:val="en-GB"/>
-        </w:rPr>
-        <w:t xml:space="preserve">basically implements the same concept in NEAT for CNNs which wasn’t previously attempted due </w:t>
-      </w:r>
-      <w:r>
-        <w:rPr>
-          <w:sz w:val="24"/>
-          <w:lang w:val="en-GB"/>
-        </w:rPr>
-        <w:t>to the size and structure of CNNs and the time required to train them.</w:t>
-      </w:r>
-    </w:p>
-    <w:p>
-      <w:pPr>
-        <w:jc w:val="both"/>
-        <w:rPr>
-          <w:sz w:val="24"/>
-          <w:lang w:val="en-GB"/>
-        </w:rPr>
-      </w:pPr>
-      <w:r>
-        <w:rPr>
-          <w:sz w:val="24"/>
-          <w:lang w:val="en-GB"/>
-        </w:rPr>
-        <w:t xml:space="preserve">This approach is basically based on the observation that any 2 filters of any size in a CNN can be connected by a convolution of size </w:t>
-      </w:r>
-      <w:r>
-        <w:rPr>
-          <w:i/>
-          <w:sz w:val="24"/>
-          <w:lang w:val="en-GB"/>
-        </w:rPr>
-        <w:t>conv</w:t>
-      </w:r>
-      <w:r>
-        <w:rPr>
-          <w:i/>
-          <w:sz w:val="24"/>
-          <w:vertAlign w:val="subscript"/>
-          <w:lang w:val="en-GB"/>
-        </w:rPr>
-        <w:t>d</w:t>
-      </w:r>
-      <w:r>
-        <w:rPr>
-          <w:i/>
-          <w:sz w:val="24"/>
-          <w:lang w:val="en-GB"/>
-        </w:rPr>
-        <w:t xml:space="preserve"> = |out</w:t>
-      </w:r>
-      <w:r>
-        <w:rPr>
-          <w:i/>
-          <w:sz w:val="24"/>
-          <w:vertAlign w:val="subscript"/>
-          <w:lang w:val="en-GB"/>
-        </w:rPr>
-        <w:t xml:space="preserve">d </w:t>
-      </w:r>
-      <w:r>
-        <w:rPr>
-          <w:i/>
-          <w:sz w:val="24"/>
-          <w:lang w:val="en-GB"/>
-        </w:rPr>
-        <w:t>– in</w:t>
-      </w:r>
-      <w:r>
-        <w:rPr>
-          <w:i/>
-          <w:sz w:val="24"/>
-          <w:vertAlign w:val="subscript"/>
-          <w:lang w:val="en-GB"/>
-        </w:rPr>
-        <w:t>d</w:t>
-      </w:r>
-      <w:r>
-        <w:rPr>
-          <w:i/>
-          <w:sz w:val="24"/>
-          <w:lang w:val="en-GB"/>
-        </w:rPr>
-        <w:t>|</w:t>
-      </w:r>
-      <w:r>
-        <w:rPr>
-          <w:sz w:val="24"/>
-          <w:lang w:val="en-GB"/>
-        </w:rPr>
-        <w:t xml:space="preserve"> where </w:t>
-      </w:r>
-      <w:r>
-        <w:rPr>
-          <w:i/>
-          <w:sz w:val="24"/>
-          <w:lang w:val="en-GB"/>
-        </w:rPr>
-        <w:t xml:space="preserve">out </w:t>
-      </w:r>
-      <w:r>
-        <w:rPr>
-          <w:sz w:val="24"/>
-          <w:lang w:val="en-GB"/>
-        </w:rPr>
-        <w:t xml:space="preserve">and </w:t>
-      </w:r>
-      <w:r>
-        <w:rPr>
-          <w:i/>
-          <w:sz w:val="24"/>
-          <w:lang w:val="en-GB"/>
-        </w:rPr>
-        <w:t xml:space="preserve">in </w:t>
-      </w:r>
-      <w:r>
-        <w:rPr>
-          <w:sz w:val="24"/>
-          <w:lang w:val="en-GB"/>
-        </w:rPr>
-        <w:t xml:space="preserve">are output filters and </w:t>
-      </w:r>
-      <w:r>
-        <w:rPr>
-          <w:i/>
-          <w:sz w:val="24"/>
-          <w:lang w:val="en-GB"/>
-        </w:rPr>
-        <w:t>conv</w:t>
-      </w:r>
-      <w:r>
-        <w:rPr>
-          <w:sz w:val="24"/>
-          <w:lang w:val="en-GB"/>
-        </w:rPr>
-        <w:t xml:space="preserve"> </w:t>
-      </w:r>
-      <w:r>
-        <w:rPr>
-          <w:sz w:val="24"/>
-          <w:lang w:val="en-GB"/>
-        </w:rPr>
-        <w:t xml:space="preserve">is the size of the convolution in dimension </w:t>
-      </w:r>
-      <w:r>
-        <w:rPr>
-          <w:i/>
-          <w:sz w:val="24"/>
-          <w:lang w:val="en-GB"/>
-        </w:rPr>
-        <w:t>d.</w:t>
-      </w:r>
-      <w:r>
-        <w:rPr>
-          <w:sz w:val="24"/>
-          <w:lang w:val="en-GB"/>
-        </w:rPr>
-        <w:t xml:space="preserve"> This allows us to evaluate CNNs solely on the basis of filter sizes and the way they are connected.</w:t>
-      </w:r>
-    </w:p>
-    <w:p>
-      <w:pPr>
-        <w:jc w:val="both"/>
-        <w:rPr>
-          <w:sz w:val="24"/>
-          <w:lang w:val="en-GB"/>
-        </w:rPr>
-      </w:pPr>
-      <w:r>
-        <w:rPr>
-          <w:sz w:val="24"/>
-          <w:lang w:val="en-GB"/>
-        </w:rPr>
-        <w:t xml:space="preserve">There’s the factor of computation, due to </w:t>
-      </w:r>
-      <w:r>
-        <w:rPr>
-          <w:sz w:val="24"/>
-          <w:lang w:val="en-GB"/>
-        </w:rPr>
-        <w:t xml:space="preserve">expensive </w:t>
-      </w:r>
-      <w:r>
-        <w:rPr>
-          <w:sz w:val="24"/>
-          <w:lang w:val="en-GB"/>
-        </w:rPr>
-        <w:t>training of CNNs, EXACT uses an asynchronous evolution strategy to allow scalability by a scalable distributed execution.</w:t>
-      </w:r>
-    </w:p>
-    <w:p>
-      <w:pPr>
-        <w:pStyle w:val="Heading2"/>
-        <w:rPr>
-          <w:b/>
-          <w:sz w:val="28"/>
-          <w:lang w:val="en-GB"/>
-        </w:rPr>
-      </w:pPr>
-      <w:bookmarkStart w:id="5" w:name="_Toc5720109"/>
-      <w:r>
-        <w:rPr>
-          <w:b/>
-          <w:sz w:val="28"/>
-          <w:lang w:val="en-GB"/>
-        </w:rPr>
-        <w:t>Evolving Deep Co</w:t>
-      </w:r>
-      <w:r>
-        <w:rPr>
-          <w:b/>
-          <w:sz w:val="28"/>
-          <w:lang w:val="en-GB"/>
-        </w:rPr>
-        <w:t>nvolutional Neural Networks by V</w:t>
-      </w:r>
-      <w:r>
-        <w:rPr>
-          <w:b/>
-          <w:sz w:val="28"/>
-          <w:lang w:val="en-GB"/>
-        </w:rPr>
-        <w:t>ariable-length Particle Swarm Optimization for Image Classification</w:t>
-      </w:r>
-      <w:bookmarkEnd w:id="5"/>
     </w:p>
     <w:p>
       <w:pPr>
@@ -1786,43 +1066,57 @@
           <w:sz w:val="24"/>
           <w:lang w:val="en-GB"/>
         </w:rPr>
+        <w:t>A strategy is encoded in the particle-vectors</w:t>
+      </w:r>
+      <w:r>
+        <w:rPr>
+          <w:sz w:val="24"/>
+          <w:lang w:val="en-GB"/>
+        </w:rPr>
+        <w:t xml:space="preserve"> of PSO which allows them to easily encode CNN layers. PSO is a population-based algorithm motivated by the social behaviour of fish schooling or bird flocking commonly used for optimization problems </w:t>
+      </w:r>
+      <w:r>
+        <w:rPr>
+          <w:sz w:val="24"/>
+          <w:lang w:val="en-GB"/>
+        </w:rPr>
+        <w:t xml:space="preserve">without enough requisite domain knowledge. This algorithm </w:t>
+      </w:r>
+      <w:r>
+        <w:rPr>
+          <w:sz w:val="24"/>
+          <w:lang w:val="en-GB"/>
+        </w:rPr>
+        <w:t>generates a population of solutions that traverse the solution space to find the best solution by updating their velocity and position vector.</w:t>
+      </w:r>
+      <w:r>
+        <w:rPr>
+          <w:sz w:val="24"/>
+          <w:lang w:val="en-GB"/>
+        </w:rPr>
+        <w:t xml:space="preserve"> </w:t>
+      </w:r>
+      <w:r>
+        <w:rPr>
+          <w:sz w:val="24"/>
+          <w:lang w:val="en-GB"/>
+        </w:rPr>
+        <w:t>The issue is that the population of solutions generated would all be representing the same dimensions of data which would not be able to predict variable-length architectures for CNNs. Here, based on how IP addresses work to differentiate between different devices connected to a network, the encoded binary that represents the combination of the IP address and the subnet mask is used for network identification.</w:t>
+      </w:r>
+      <w:r>
+        <w:rPr>
+          <w:sz w:val="24"/>
+          <w:lang w:val="en-GB"/>
+        </w:rPr>
+        <w:t xml:space="preserve"> </w:t>
+      </w:r>
+      <w:r>
+        <w:rPr>
+          <w:sz w:val="24"/>
+          <w:lang w:val="en-GB"/>
+        </w:rPr>
         <w:lastRenderedPageBreak/>
-        <w:t>A strategy is encoded in the particle-vectors</w:t>
-      </w:r>
-      <w:r>
-        <w:rPr>
-          <w:sz w:val="24"/>
-          <w:lang w:val="en-GB"/>
-        </w:rPr>
-        <w:t xml:space="preserve"> of PSO which allows them to easily encode CNN layers. PSO is a population-based algorithm motivated by the social behaviour of fish schooling or bird flocking commonly used for optimization problems </w:t>
-      </w:r>
-      <w:r>
-        <w:rPr>
-          <w:sz w:val="24"/>
-          <w:lang w:val="en-GB"/>
-        </w:rPr>
-        <w:t xml:space="preserve">without enough requisite domain knowledge. This algorithm </w:t>
-      </w:r>
-      <w:r>
-        <w:rPr>
-          <w:sz w:val="24"/>
-          <w:lang w:val="en-GB"/>
-        </w:rPr>
-        <w:t>generates a population of solutions that traverse the solution space to find the best solution by updating their velocity and position vector.</w:t>
-      </w:r>
-      <w:r>
-        <w:rPr>
-          <w:sz w:val="24"/>
-          <w:lang w:val="en-GB"/>
-        </w:rPr>
-        <w:t xml:space="preserve"> </w:t>
-      </w:r>
-      <w:r>
-        <w:rPr>
-          <w:sz w:val="24"/>
-          <w:lang w:val="en-GB"/>
-        </w:rPr>
-        <w:t xml:space="preserve">The issue is that the population of solutions generated would all be representing the same dimensions of data which would not be able to predict variable-length architectures for CNNs. Here, based on how IP addresses work to differentiate between different devices connected to a network, the encoded binary that represents the combination of the IP address and the subnet mask is used for network identification. Using the former, we can have each architecture variable value, encode it to binary and fuse them together as mentioned to create one large binary string. </w:t>
+        <w:t xml:space="preserve">Using the former, we can have each architecture variable value, encode it to binary and fuse them together as mentioned to create one large binary string. </w:t>
       </w:r>
       <w:r>
         <w:rPr>
@@ -1905,13 +1199,14 @@
     <w:p>
       <w:pPr>
         <w:pStyle w:val="Heading2"/>
+        <w:jc w:val="both"/>
         <w:rPr>
           <w:b/>
           <w:sz w:val="28"/>
           <w:lang w:val="en-GB"/>
         </w:rPr>
       </w:pPr>
-      <w:bookmarkStart w:id="6" w:name="_Toc5720110"/>
+      <w:bookmarkStart w:id="5" w:name="_Toc5720110"/>
       <w:r>
         <w:rPr>
           <w:b/>
@@ -1920,6 +1215,59 @@
         </w:rPr>
         <w:t>ImageNet</w:t>
       </w:r>
+      <w:bookmarkEnd w:id="5"/>
+    </w:p>
+    <w:p>
+      <w:pPr>
+        <w:jc w:val="both"/>
+        <w:rPr>
+          <w:sz w:val="24"/>
+          <w:lang w:val="en-GB"/>
+        </w:rPr>
+      </w:pPr>
+      <w:r>
+        <w:rPr>
+          <w:sz w:val="24"/>
+          <w:lang w:val="en-GB"/>
+        </w:rPr>
+        <w:t>Deep convolutional neural networks were trained to classify 1.2 million images in the ImageNet LSVRC-2010 contest into 1000 different classes. The CNN, which consisted of 60 mill. Parameters and 650,000 neurons and 5 convolutional layers and a final 1000-way softmax layer performed exceptionally and gave results ranked top-1 and top-5 in error rates.</w:t>
+      </w:r>
+    </w:p>
+    <w:p>
+      <w:pPr>
+        <w:pStyle w:val="Heading2"/>
+        <w:jc w:val="both"/>
+        <w:rPr>
+          <w:b/>
+          <w:sz w:val="28"/>
+          <w:lang w:val="en-GB"/>
+        </w:rPr>
+      </w:pPr>
+      <w:bookmarkStart w:id="6" w:name="_Toc5720111"/>
+      <w:r>
+        <w:rPr>
+          <w:b/>
+          <w:sz w:val="28"/>
+          <w:lang w:val="en-GB"/>
+        </w:rPr>
+        <w:t>Efficient Parallel Learning Algo</w:t>
+      </w:r>
+      <w:r>
+        <w:rPr>
+          <w:b/>
+          <w:sz w:val="28"/>
+          <w:lang w:val="en-GB"/>
+        </w:rPr>
+        <w:t>r</w:t>
+      </w:r>
+      <w:r>
+        <w:rPr>
+          <w:b/>
+          <w:sz w:val="28"/>
+          <w:lang w:val="en-GB"/>
+        </w:rPr>
+        <w:t>ithms For Neural Networks</w:t>
+      </w:r>
       <w:bookmarkEnd w:id="6"/>
     </w:p>
     <w:p>
@@ -1935,198 +1283,158 @@
           <w:sz w:val="24"/>
           <w:lang w:val="en-GB"/>
         </w:rPr>
-        <w:t>Deep convolutional neural networks were trained to classify 1.2 million images in the ImageNet LSVRC-2010 contest into 1000 different classes. The CNN, which consisted of 60 mill. Parameters and 650,000 neurons and 5 convolutional layers and a final 1000-way softmax layer performed exceptionally and gave results ranked top-1 and top-5 in error rates.</w:t>
+        <w:t>Optimizing the way neural networks learn using parallel computation techniques and mathematical models instead of backpropagation have proven to be more efficient.</w:t>
+      </w:r>
+      <w:r>
+        <w:rPr>
+          <w:sz w:val="24"/>
+          <w:lang w:val="en-GB"/>
+        </w:rPr>
+        <w:t xml:space="preserve"> This problem has received a lot of attention because of how these networks represent complex data mappings in an efficient parallel topology. The learning problem here, is viewed as an optimization problem, and function evaluation is very expensive, However, because </w:t>
+      </w:r>
+      <w:r>
+        <w:rPr>
+          <w:sz w:val="24"/>
+          <w:lang w:val="en-GB"/>
+        </w:rPr>
+        <w:t>the network underneath is parall</w:t>
+      </w:r>
+      <w:r>
+        <w:rPr>
+          <w:sz w:val="24"/>
+          <w:lang w:val="en-GB"/>
+        </w:rPr>
+        <w:t>e</w:t>
+      </w:r>
+      <w:r>
+        <w:rPr>
+          <w:sz w:val="24"/>
+          <w:lang w:val="en-GB"/>
+        </w:rPr>
+        <w:t>l</w:t>
+      </w:r>
+      <w:r>
+        <w:rPr>
+          <w:sz w:val="24"/>
+          <w:lang w:val="en-GB"/>
+        </w:rPr>
+        <w:t xml:space="preserve"> in nature, this function evaluation has been parallelized</w:t>
+      </w:r>
+      <w:r>
+        <w:rPr>
+          <w:sz w:val="24"/>
+          <w:lang w:val="en-GB"/>
+        </w:rPr>
+        <w:t xml:space="preserve"> by defining the network as a function of a weight vector and an input vector which results in an output.  Since this shows that the evaluation on the network function is inherently parallel, pipelining is used to evaluate multiple input vectors in constant time.</w:t>
       </w:r>
     </w:p>
     <w:p>
       <w:pPr>
         <w:pStyle w:val="Heading2"/>
+        <w:jc w:val="both"/>
         <w:rPr>
           <w:b/>
           <w:sz w:val="28"/>
           <w:lang w:val="en-GB"/>
         </w:rPr>
       </w:pPr>
-      <w:bookmarkStart w:id="7" w:name="_Toc5720111"/>
+      <w:bookmarkStart w:id="7" w:name="_Toc5720112"/>
       <w:r>
         <w:rPr>
           <w:b/>
           <w:sz w:val="28"/>
           <w:lang w:val="en-GB"/>
         </w:rPr>
-        <w:t>Efficient Parallel Learning Algo</w:t>
-      </w:r>
-      <w:r>
+        <w:t>CGP</w:t>
+      </w:r>
+      <w:bookmarkEnd w:id="7"/>
+    </w:p>
+    <w:p>
+      <w:pPr>
+        <w:jc w:val="both"/>
+        <w:rPr>
+          <w:sz w:val="24"/>
+          <w:lang w:val="en-GB"/>
+        </w:rPr>
+      </w:pPr>
+      <w:r>
+        <w:rPr>
+          <w:sz w:val="24"/>
+          <w:lang w:val="en-GB"/>
+        </w:rPr>
+        <w:t>This technique uses CGP (Cartesian genetic programming) to automatically encode the CNN architecture for an image dataset. The CNN connectivity represented by CGP encoding is optimized to maximize the validation accuracy. Validation accuracy arises from the use of a validation dataset after the training dataset.</w:t>
+      </w:r>
+    </w:p>
+    <w:p>
+      <w:pPr>
+        <w:jc w:val="both"/>
+        <w:rPr>
+          <w:sz w:val="24"/>
+          <w:lang w:val="en-GB"/>
+        </w:rPr>
+      </w:pPr>
+      <w:r>
+        <w:rPr>
+          <w:sz w:val="24"/>
+          <w:lang w:val="en-GB"/>
+        </w:rPr>
+        <w:t>CGP (Cartesian genetic programming)</w:t>
+      </w:r>
+      <w:r>
+        <w:rPr>
+          <w:sz w:val="24"/>
+          <w:lang w:val="en-GB"/>
+        </w:rPr>
+        <w:t xml:space="preserve"> is a form of genetic programming which uses a graph representation to encode the CNN. This approach allows encoding for variable-length architectures for CNNs and also allow for the implementation of shortcut-connections.</w:t>
+      </w:r>
+    </w:p>
+    <w:p>
+      <w:pPr>
+        <w:pStyle w:val="Heading1"/>
+        <w:jc w:val="both"/>
+        <w:rPr>
+          <w:b/>
+          <w:sz w:val="32"/>
+          <w:lang w:val="en-GB"/>
+        </w:rPr>
+      </w:pPr>
+      <w:bookmarkStart w:id="8" w:name="_Toc5720113"/>
+      <w:r>
+        <w:rPr>
+          <w:b/>
+          <w:sz w:val="32"/>
+          <w:lang w:val="en-GB"/>
+        </w:rPr>
+        <w:lastRenderedPageBreak/>
+        <w:t xml:space="preserve">4. </w:t>
+      </w:r>
+      <w:r>
+        <w:rPr>
+          <w:b/>
+          <w:sz w:val="32"/>
+          <w:lang w:val="en-GB"/>
+        </w:rPr>
+        <w:t>NICO (Nature-inspired CNN Optimizer)</w:t>
+      </w:r>
+      <w:bookmarkEnd w:id="8"/>
+    </w:p>
+    <w:p>
+      <w:pPr>
+        <w:pStyle w:val="Heading2"/>
         <w:rPr>
           <w:b/>
           <w:sz w:val="28"/>
           <w:lang w:val="en-GB"/>
         </w:rPr>
-        <w:t>r</w:t>
-      </w:r>
+      </w:pPr>
       <w:r>
         <w:rPr>
           <w:b/>
           <w:sz w:val="28"/>
           <w:lang w:val="en-GB"/>
         </w:rPr>
-        <w:t>ithms For Neural Networks</w:t>
-      </w:r>
-      <w:bookmarkEnd w:id="7"/>
-    </w:p>
-    <w:p>
-      <w:pPr>
-        <w:jc w:val="both"/>
-        <w:rPr>
-          <w:sz w:val="24"/>
-          <w:lang w:val="en-GB"/>
-        </w:rPr>
-      </w:pPr>
-      <w:r>
-        <w:rPr>
-          <w:sz w:val="24"/>
-          <w:lang w:val="en-GB"/>
-        </w:rPr>
-        <w:t>Optimizing the way neural networks learn using parallel computation techniques and mathematical models instead of backpropagation have proven to be more efficient.</w:t>
-      </w:r>
-      <w:r>
-        <w:rPr>
-          <w:sz w:val="24"/>
-          <w:lang w:val="en-GB"/>
-        </w:rPr>
-        <w:t xml:space="preserve"> This problem has received a lot of attention because of how these networks represent complex data mappings in an efficient parallel topology. The learning problem here, is viewed as an optimization problem, and function evaluation is very expensive, However, because </w:t>
-      </w:r>
-      <w:r>
-        <w:rPr>
-          <w:sz w:val="24"/>
-          <w:lang w:val="en-GB"/>
-        </w:rPr>
-        <w:t>the network underneath is parall</w:t>
-      </w:r>
-      <w:r>
-        <w:rPr>
-          <w:sz w:val="24"/>
-          <w:lang w:val="en-GB"/>
-        </w:rPr>
-        <w:t>e</w:t>
-      </w:r>
-      <w:r>
-        <w:rPr>
-          <w:sz w:val="24"/>
-          <w:lang w:val="en-GB"/>
-        </w:rPr>
-        <w:t>l</w:t>
-      </w:r>
-      <w:r>
-        <w:rPr>
-          <w:sz w:val="24"/>
-          <w:lang w:val="en-GB"/>
-        </w:rPr>
-        <w:t xml:space="preserve"> in nature, this function evaluation has been parallelized</w:t>
-      </w:r>
-      <w:r>
-        <w:rPr>
-          <w:sz w:val="24"/>
-          <w:lang w:val="en-GB"/>
-        </w:rPr>
-        <w:t xml:space="preserve"> by defining the network as a function of a weight vector and an input vector which results in an output.  Since this shows that the evaluation on the network function is inherently parallel, pipelining is used to evaluate multiple input vectors in constant time.</w:t>
-      </w:r>
-    </w:p>
-    <w:p>
-      <w:pPr>
-        <w:jc w:val="both"/>
-        <w:rPr>
-          <w:sz w:val="24"/>
-          <w:lang w:val="en-GB"/>
-        </w:rPr>
-      </w:pPr>
-    </w:p>
-    <w:p>
-      <w:pPr>
-        <w:pStyle w:val="Heading2"/>
-        <w:rPr>
-          <w:b/>
-          <w:sz w:val="28"/>
-          <w:lang w:val="en-GB"/>
-        </w:rPr>
-      </w:pPr>
-      <w:bookmarkStart w:id="8" w:name="_Toc5720112"/>
-      <w:r>
-        <w:rPr>
-          <w:b/>
-          <w:sz w:val="28"/>
-          <w:lang w:val="en-GB"/>
-        </w:rPr>
-        <w:t>CGP</w:t>
-      </w:r>
-      <w:bookmarkEnd w:id="8"/>
-    </w:p>
-    <w:p>
-      <w:pPr>
-        <w:jc w:val="both"/>
-        <w:rPr>
-          <w:sz w:val="24"/>
-          <w:lang w:val="en-GB"/>
-        </w:rPr>
-      </w:pPr>
-      <w:r>
-        <w:rPr>
-          <w:sz w:val="24"/>
-          <w:lang w:val="en-GB"/>
-        </w:rPr>
-        <w:t>This technique uses CGP (Cartesian genetic programming) to automatically encode the CNN architecture for an image dataset. The CNN connectivity represented by CGP encoding is optimized to maximize the validation accuracy. Validation accuracy arises from the use of a validation dataset after the training dataset.</w:t>
-      </w:r>
-    </w:p>
-    <w:p>
-      <w:pPr>
-        <w:jc w:val="both"/>
-        <w:rPr>
-          <w:sz w:val="24"/>
-          <w:lang w:val="en-GB"/>
-        </w:rPr>
-      </w:pPr>
-      <w:r>
-        <w:rPr>
-          <w:sz w:val="24"/>
-          <w:lang w:val="en-GB"/>
-        </w:rPr>
-        <w:t>CGP (Cartesian genetic programming)</w:t>
-      </w:r>
-      <w:r>
-        <w:rPr>
-          <w:sz w:val="24"/>
-          <w:lang w:val="en-GB"/>
-        </w:rPr>
-        <w:t xml:space="preserve"> is a form of genetic programming which uses a graph representation to encode the CNN. This approach allows encoding for variable-length architectures for CNNs and also allow for the implementation of shortcut-connections.</w:t>
-      </w:r>
-    </w:p>
-    <w:p>
-      <w:pPr>
-        <w:pStyle w:val="Heading1"/>
-        <w:rPr>
-          <w:b/>
-          <w:sz w:val="56"/>
-          <w:lang w:val="en-GB"/>
-        </w:rPr>
-      </w:pPr>
-      <w:bookmarkStart w:id="9" w:name="_Toc5720113"/>
-      <w:r>
-        <w:rPr>
-          <w:b/>
-          <w:sz w:val="32"/>
-          <w:lang w:val="en-GB"/>
-        </w:rPr>
-        <w:t xml:space="preserve">4. </w:t>
-      </w:r>
-      <w:r>
-        <w:rPr>
-          <w:b/>
-          <w:sz w:val="32"/>
-          <w:lang w:val="en-GB"/>
-        </w:rPr>
-        <w:t>NICO (Nature-inspired CNN Optimizer)</w:t>
-      </w:r>
-      <w:bookmarkEnd w:id="9"/>
+        <w:t>Methodology</w:t>
+      </w:r>
     </w:p>
     <w:p>
       <w:pPr>
@@ -2343,6 +1651,24 @@
     </w:p>
     <w:p>
       <w:pPr>
+        <w:pStyle w:val="Heading2"/>
+        <w:rPr>
+          <w:b/>
+          <w:sz w:val="28"/>
+          <w:lang w:val="en-GB"/>
+        </w:rPr>
+      </w:pPr>
+      <w:r>
+        <w:rPr>
+          <w:b/>
+          <w:sz w:val="28"/>
+          <w:lang w:val="en-GB"/>
+        </w:rPr>
+        <w:t>Compare And Contrast</w:t>
+      </w:r>
+    </w:p>
+    <w:p>
+      <w:pPr>
         <w:jc w:val="both"/>
         <w:rPr>
           <w:sz w:val="24"/>
@@ -2354,25 +1680,45 @@
           <w:sz w:val="24"/>
           <w:lang w:val="en-GB"/>
         </w:rPr>
-        <w:t>// talk about differences and hybridization. What we want to do. Relate to relate</w:t>
-      </w:r>
-      <w:bookmarkStart w:id="10" w:name="_GoBack"/>
-      <w:bookmarkEnd w:id="10"/>
-      <w:r>
-        <w:rPr>
-          <w:sz w:val="24"/>
-          <w:lang w:val="en-GB"/>
-        </w:rPr>
-        <w:t>d work</w:t>
-      </w:r>
-    </w:p>
-    <w:p>
-      <w:pPr>
-        <w:rPr>
-          <w:sz w:val="24"/>
-          <w:lang w:val="en-GB"/>
-        </w:rPr>
-      </w:pPr>
+        <w:t xml:space="preserve">We attempt to fuse and hybridize approaches that we’ve reviewed in detail above </w:t>
+      </w:r>
+      <w:r>
+        <w:rPr>
+          <w:sz w:val="24"/>
+          <w:lang w:val="en-GB"/>
+        </w:rPr>
+        <w:t>into a single culmination of a</w:t>
+      </w:r>
+      <w:r>
+        <w:rPr>
+          <w:sz w:val="24"/>
+          <w:lang w:val="en-GB"/>
+        </w:rPr>
+        <w:t>n</w:t>
+      </w:r>
+      <w:r>
+        <w:rPr>
+          <w:sz w:val="24"/>
+          <w:lang w:val="en-GB"/>
+        </w:rPr>
+        <w:t xml:space="preserve"> efficient automation of CNN design</w:t>
+      </w:r>
+      <w:r>
+        <w:rPr>
+          <w:sz w:val="24"/>
+          <w:lang w:val="en-GB"/>
+        </w:rPr>
+        <w:t>. While previous papers do not attempt to approach the optimization of all CNN parameters at the same time, we propose to target all parameters simultaneously and employ generic techniques to make the automation process more efficient whil</w:t>
+      </w:r>
+      <w:bookmarkStart w:id="9" w:name="_GoBack"/>
+      <w:bookmarkEnd w:id="9"/>
+      <w:r>
+        <w:rPr>
+          <w:sz w:val="24"/>
+          <w:lang w:val="en-GB"/>
+        </w:rPr>
+        <w:t>e staying in computational limits.</w:t>
+      </w:r>
       <w:r>
         <w:rPr>
           <w:sz w:val="24"/>
@@ -2391,7 +1737,7 @@
           <w:lang w:val="en-GB"/>
         </w:rPr>
       </w:pPr>
-      <w:bookmarkStart w:id="11" w:name="_Toc5720114"/>
+      <w:bookmarkStart w:id="10" w:name="_Toc5720114"/>
       <w:r>
         <w:rPr>
           <w:b/>
@@ -2417,7 +1763,7 @@
         </w:rPr>
         <w:t>References</w:t>
       </w:r>
-      <w:bookmarkEnd w:id="11"/>
+      <w:bookmarkEnd w:id="10"/>
     </w:p>
     <w:p>
       <w:pPr>
@@ -2664,6 +2010,89 @@
     </w:p>
     <w:p>
       <w:pPr>
+        <w:jc w:val="both"/>
+        <w:rPr>
+          <w:rFonts w:cstheme="minorHAnsi"/>
+          <w:bCs/>
+          <w:color w:val="030303"/>
+          <w:sz w:val="24"/>
+          <w:szCs w:val="36"/>
+        </w:rPr>
+      </w:pPr>
+      <w:r>
+        <w:rPr>
+          <w:rFonts w:cstheme="minorHAnsi"/>
+          <w:bCs/>
+          <w:color w:val="030303"/>
+          <w:sz w:val="24"/>
+          <w:szCs w:val="36"/>
+        </w:rPr>
+        <w:t xml:space="preserve">5 - </w:t>
+      </w:r>
+      <w:r>
+        <w:rPr>
+          <w:rFonts w:cstheme="minorHAnsi"/>
+          <w:bCs/>
+          <w:color w:val="000000"/>
+          <w:sz w:val="24"/>
+          <w:szCs w:val="34"/>
+        </w:rPr>
+        <w:t>A</w:t>
+      </w:r>
+      <w:r>
+        <w:rPr>
+          <w:rFonts w:cstheme="minorHAnsi"/>
+          <w:bCs/>
+          <w:color w:val="000000"/>
+          <w:sz w:val="22"/>
+          <w:szCs w:val="34"/>
+        </w:rPr>
+        <w:t xml:space="preserve"> </w:t>
+      </w:r>
+      <w:r>
+        <w:rPr>
+          <w:rFonts w:cstheme="minorHAnsi"/>
+          <w:bCs/>
+          <w:color w:val="000000"/>
+          <w:sz w:val="24"/>
+          <w:szCs w:val="34"/>
+        </w:rPr>
+        <w:t>Genetic Programming Approach to Designing Convolutional</w:t>
+      </w:r>
+      <w:r>
+        <w:rPr>
+          <w:rFonts w:cstheme="minorHAnsi"/>
+          <w:bCs/>
+          <w:color w:val="000000"/>
+          <w:sz w:val="24"/>
+          <w:szCs w:val="34"/>
+        </w:rPr>
+        <w:t xml:space="preserve"> </w:t>
+      </w:r>
+      <w:r>
+        <w:rPr>
+          <w:rFonts w:cstheme="minorHAnsi"/>
+          <w:bCs/>
+          <w:color w:val="000000"/>
+          <w:sz w:val="24"/>
+          <w:szCs w:val="34"/>
+        </w:rPr>
+        <w:t>Neural Network Architectures</w:t>
+      </w:r>
+      <w:r>
+        <w:rPr>
+          <w:rFonts w:cstheme="minorHAnsi"/>
+          <w:bCs/>
+          <w:color w:val="000000"/>
+          <w:sz w:val="24"/>
+          <w:szCs w:val="34"/>
+        </w:rPr>
+        <w:t xml:space="preserve"> – Masanori Suganama, Yokohama National University</w:t>
+      </w:r>
+    </w:p>
+    <w:p>
+      <w:pPr>
+        <w:jc w:val="both"/>
         <w:rPr>
           <w:sz w:val="24"/>
           <w:lang w:val="en-GB"/>
@@ -3038,6 +2467,7 @@
     <w:lsdException w:name="HTML Sample" w:semiHidden="1" w:unhideWhenUsed="1"/>
     <w:lsdException w:name="HTML Typewriter" w:semiHidden="1" w:unhideWhenUsed="1"/>
     <w:lsdException w:name="HTML Variable" w:semiHidden="1" w:unhideWhenUsed="1"/>
+    <w:lsdException w:name="Normal Table" w:semiHidden="1" w:unhideWhenUsed="1"/>
     <w:lsdException w:name="annotation subject" w:semiHidden="1" w:unhideWhenUsed="1"/>
     <w:lsdException w:name="No List" w:semiHidden="1" w:unhideWhenUsed="1"/>
     <w:lsdException w:name="Outline List 1" w:semiHidden="1" w:unhideWhenUsed="1"/>
@@ -3081,8 +2511,10 @@
     <w:lsdException w:name="Table Elegant" w:semiHidden="1" w:unhideWhenUsed="1"/>
     <w:lsdException w:name="Table Professional" w:semiHidden="1" w:unhideWhenUsed="1"/>
     <w:lsdException w:name="Table Subtle 1" w:semiHidden="1" w:unhideWhenUsed="1"/>
+    <w:lsdException w:name="Table Subtle 2" w:semiHidden="1" w:unhideWhenUsed="1"/>
     <w:lsdException w:name="Table Web 1" w:semiHidden="1" w:unhideWhenUsed="1"/>
     <w:lsdException w:name="Table Web 2" w:semiHidden="1" w:unhideWhenUsed="1"/>
+    <w:lsdException w:name="Table Web 3" w:semiHidden="1" w:unhideWhenUsed="1"/>
     <w:lsdException w:name="Balloon Text" w:semiHidden="1" w:unhideWhenUsed="1"/>
     <w:lsdException w:name="Table Grid" w:uiPriority="39"/>
     <w:lsdException w:name="Table Theme" w:semiHidden="1" w:unhideWhenUsed="1"/>
@@ -4311,7 +3743,7 @@
 </file>
 
 <file path=customXml/itemProps1.xml><?xml version="1.0" encoding="utf-8"?>
-<ds:datastoreItem xmlns:ds="http://schemas.openxmlformats.org/officeDocument/2006/customXml" ds:itemID="{067736FE-7300-46C8-A287-57D67756549B}">
+<ds:datastoreItem xmlns:ds="http://schemas.openxmlformats.org/officeDocument/2006/customXml" ds:itemID="{E3197613-DDC4-4257-B683-55653B296559}">
   <ds:schemaRefs>
     <ds:schemaRef ds:uri="http://schemas.openxmlformats.org/officeDocument/2006/bibliography"/>
   </ds:schemaRefs>

</xml_diff>